<commit_message>
:honeybee: add analogs review and formulation of the problem
</commit_message>
<xml_diff>
--- a/report/Review.docx
+++ b/report/Review.docx
@@ -9,8 +9,9 @@
           <w:ilvl w:val="0"/>
           <w:numId w:val="4"/>
         </w:numPr>
-        <w:spacing w:line="360" w:lineRule="auto"/>
-        <w:jc w:val="center"/>
+        <w:spacing w:line="240" w:lineRule="auto"/>
+        <w:ind w:left="0" w:firstLine="360"/>
+        <w:jc w:val="both"/>
         <w:rPr>
           <w:rFonts w:ascii="Times New Roman" w:hAnsi="Times New Roman" w:cs="Times New Roman"/>
           <w:b/>
@@ -35,7 +36,9 @@
           <w:ilvl w:val="1"/>
           <w:numId w:val="3"/>
         </w:numPr>
-        <w:spacing w:line="360" w:lineRule="auto"/>
+        <w:spacing w:line="240" w:lineRule="auto"/>
+        <w:ind w:left="0" w:firstLine="360"/>
+        <w:jc w:val="both"/>
         <w:rPr>
           <w:rFonts w:ascii="Times New Roman" w:hAnsi="Times New Roman" w:cs="Times New Roman"/>
           <w:b/>
@@ -55,21 +58,38 @@
     </w:p>
     <w:p>
       <w:pPr>
-        <w:spacing w:line="360" w:lineRule="auto"/>
-        <w:ind w:firstLine="567"/>
-        <w:rPr>
-          <w:rFonts w:ascii="Times New Roman" w:hAnsi="Times New Roman" w:cs="Times New Roman"/>
-          <w:sz w:val="28"/>
-          <w:szCs w:val="28"/>
-        </w:rPr>
-      </w:pPr>
-      <w:r>
-        <w:rPr>
-          <w:rFonts w:ascii="Times New Roman" w:hAnsi="Times New Roman" w:cs="Times New Roman"/>
-          <w:sz w:val="28"/>
-          <w:szCs w:val="28"/>
-        </w:rPr>
-        <w:t>В качестве литературных источников можно использовать следующие материалы:</w:t>
+        <w:spacing w:line="240" w:lineRule="auto"/>
+        <w:ind w:firstLine="360"/>
+        <w:jc w:val="both"/>
+        <w:rPr>
+          <w:rFonts w:ascii="Times New Roman" w:hAnsi="Times New Roman" w:cs="Times New Roman"/>
+          <w:sz w:val="28"/>
+          <w:szCs w:val="28"/>
+        </w:rPr>
+      </w:pPr>
+      <w:r>
+        <w:rPr>
+          <w:rFonts w:ascii="Times New Roman" w:hAnsi="Times New Roman" w:cs="Times New Roman"/>
+          <w:sz w:val="28"/>
+          <w:szCs w:val="28"/>
+        </w:rPr>
+        <w:t xml:space="preserve">В качестве литературных источников </w:t>
+      </w:r>
+      <w:r>
+        <w:rPr>
+          <w:rFonts w:ascii="Times New Roman" w:hAnsi="Times New Roman" w:cs="Times New Roman"/>
+          <w:sz w:val="28"/>
+          <w:szCs w:val="28"/>
+        </w:rPr>
+        <w:t xml:space="preserve">при ознакомлении с предметной областью </w:t>
+      </w:r>
+      <w:r>
+        <w:rPr>
+          <w:rFonts w:ascii="Times New Roman" w:hAnsi="Times New Roman" w:cs="Times New Roman"/>
+          <w:sz w:val="28"/>
+          <w:szCs w:val="28"/>
+        </w:rPr>
+        <w:t>можно использовать следующие материалы:</w:t>
       </w:r>
     </w:p>
     <w:p>
@@ -79,7 +99,9 @@
           <w:ilvl w:val="0"/>
           <w:numId w:val="2"/>
         </w:numPr>
-        <w:spacing w:line="360" w:lineRule="auto"/>
+        <w:spacing w:line="240" w:lineRule="auto"/>
+        <w:ind w:left="0" w:firstLine="360"/>
+        <w:jc w:val="both"/>
         <w:rPr>
           <w:rFonts w:ascii="Times New Roman" w:hAnsi="Times New Roman" w:cs="Times New Roman"/>
           <w:b/>
@@ -139,8 +161,9 @@
     <w:p>
       <w:pPr>
         <w:pStyle w:val="a3"/>
-        <w:spacing w:line="360" w:lineRule="auto"/>
-        <w:ind w:left="0" w:firstLine="567"/>
+        <w:spacing w:line="240" w:lineRule="auto"/>
+        <w:ind w:left="0" w:firstLine="360"/>
+        <w:jc w:val="both"/>
         <w:rPr>
           <w:rFonts w:ascii="Times New Roman" w:hAnsi="Times New Roman" w:cs="Times New Roman"/>
           <w:sz w:val="28"/>
@@ -263,8 +286,22 @@
     <w:p>
       <w:pPr>
         <w:pStyle w:val="a3"/>
-        <w:spacing w:line="360" w:lineRule="auto"/>
-        <w:ind w:left="0" w:firstLine="567"/>
+        <w:spacing w:line="240" w:lineRule="auto"/>
+        <w:ind w:left="0" w:firstLine="360"/>
+        <w:jc w:val="both"/>
+        <w:rPr>
+          <w:rFonts w:ascii="Times New Roman" w:hAnsi="Times New Roman" w:cs="Times New Roman"/>
+          <w:sz w:val="28"/>
+          <w:szCs w:val="28"/>
+        </w:rPr>
+      </w:pPr>
+    </w:p>
+    <w:p>
+      <w:pPr>
+        <w:pStyle w:val="a3"/>
+        <w:spacing w:line="240" w:lineRule="auto"/>
+        <w:ind w:left="0" w:firstLine="360"/>
+        <w:jc w:val="both"/>
         <w:rPr>
           <w:rFonts w:ascii="Times New Roman" w:hAnsi="Times New Roman" w:cs="Times New Roman"/>
           <w:sz w:val="28"/>
@@ -283,8 +320,22 @@
     <w:p>
       <w:pPr>
         <w:pStyle w:val="a3"/>
-        <w:spacing w:line="360" w:lineRule="auto"/>
-        <w:ind w:left="0" w:firstLine="567"/>
+        <w:spacing w:line="240" w:lineRule="auto"/>
+        <w:ind w:left="0" w:firstLine="360"/>
+        <w:jc w:val="both"/>
+        <w:rPr>
+          <w:rFonts w:ascii="Times New Roman" w:hAnsi="Times New Roman" w:cs="Times New Roman"/>
+          <w:sz w:val="28"/>
+          <w:szCs w:val="28"/>
+        </w:rPr>
+      </w:pPr>
+    </w:p>
+    <w:p>
+      <w:pPr>
+        <w:pStyle w:val="a3"/>
+        <w:spacing w:line="240" w:lineRule="auto"/>
+        <w:ind w:left="0" w:firstLine="360"/>
+        <w:jc w:val="both"/>
         <w:rPr>
           <w:rFonts w:ascii="Times New Roman" w:hAnsi="Times New Roman" w:cs="Times New Roman"/>
           <w:sz w:val="28"/>
@@ -332,7 +383,9 @@
           <w:ilvl w:val="0"/>
           <w:numId w:val="2"/>
         </w:numPr>
-        <w:spacing w:line="360" w:lineRule="auto"/>
+        <w:spacing w:line="240" w:lineRule="auto"/>
+        <w:ind w:left="0" w:firstLine="360"/>
+        <w:jc w:val="both"/>
         <w:rPr>
           <w:rFonts w:ascii="Times New Roman" w:hAnsi="Times New Roman" w:cs="Times New Roman"/>
           <w:b/>
@@ -363,8 +416,9 @@
     </w:p>
     <w:p>
       <w:pPr>
-        <w:spacing w:line="360" w:lineRule="auto"/>
-        <w:ind w:firstLine="567"/>
+        <w:spacing w:line="240" w:lineRule="auto"/>
+        <w:ind w:firstLine="360"/>
+        <w:jc w:val="both"/>
         <w:rPr>
           <w:rFonts w:ascii="Times New Roman" w:hAnsi="Times New Roman" w:cs="Times New Roman"/>
           <w:sz w:val="28"/>
@@ -411,16 +465,7 @@
           <w:sz w:val="28"/>
           <w:szCs w:val="28"/>
         </w:rPr>
-        <w:t xml:space="preserve"> Интересно в ней в первую очередь то, что весь материал снабжен не только строгим математическим обоснованием, но и иллюстрируется наглядными примерами и содержит множество решений встречающихся в реальной жизни задач. В частности в книге на должном </w:t>
-      </w:r>
-      <w:r>
-        <w:rPr>
-          <w:rFonts w:ascii="Times New Roman" w:hAnsi="Times New Roman" w:cs="Times New Roman"/>
-          <w:sz w:val="28"/>
-          <w:szCs w:val="28"/>
-        </w:rPr>
-        <w:lastRenderedPageBreak/>
-        <w:t>уровне</w:t>
+        <w:t xml:space="preserve"> Интересно в ней в первую очередь то, что весь материал снабжен не только строгим математическим обоснованием, но и иллюстрируется наглядными примерами и содержит множество решений встречающихся в реальной жизни задач. В частности в книге на должном уровне</w:t>
       </w:r>
       <w:r>
         <w:rPr>
@@ -449,8 +494,9 @@
     </w:p>
     <w:p>
       <w:pPr>
-        <w:spacing w:line="360" w:lineRule="auto"/>
-        <w:ind w:firstLine="567"/>
+        <w:spacing w:line="240" w:lineRule="auto"/>
+        <w:ind w:firstLine="360"/>
+        <w:jc w:val="both"/>
         <w:rPr>
           <w:rFonts w:ascii="Times New Roman" w:hAnsi="Times New Roman" w:cs="Times New Roman"/>
           <w:sz w:val="28"/>
@@ -476,8 +522,9 @@
     </w:p>
     <w:p>
       <w:pPr>
-        <w:spacing w:line="360" w:lineRule="auto"/>
-        <w:ind w:firstLine="567"/>
+        <w:spacing w:line="240" w:lineRule="auto"/>
+        <w:ind w:firstLine="360"/>
+        <w:jc w:val="both"/>
         <w:rPr>
           <w:rFonts w:ascii="Times New Roman" w:hAnsi="Times New Roman" w:cs="Times New Roman"/>
           <w:sz w:val="28"/>
@@ -561,7 +608,9 @@
           <w:ilvl w:val="0"/>
           <w:numId w:val="2"/>
         </w:numPr>
-        <w:spacing w:line="360" w:lineRule="auto"/>
+        <w:spacing w:line="240" w:lineRule="auto"/>
+        <w:ind w:left="0" w:firstLine="360"/>
+        <w:jc w:val="both"/>
         <w:rPr>
           <w:rFonts w:ascii="Times New Roman" w:hAnsi="Times New Roman" w:cs="Times New Roman"/>
           <w:b/>
@@ -576,6 +625,7 @@
           <w:sz w:val="28"/>
           <w:szCs w:val="28"/>
         </w:rPr>
+        <w:lastRenderedPageBreak/>
         <w:t xml:space="preserve">А. А. Ежов, С. А. Шумский. </w:t>
       </w:r>
       <w:proofErr w:type="spellStart"/>
@@ -602,8 +652,9 @@
     <w:p>
       <w:pPr>
         <w:pStyle w:val="a3"/>
-        <w:spacing w:line="360" w:lineRule="auto"/>
-        <w:ind w:left="0" w:firstLine="567"/>
+        <w:spacing w:line="240" w:lineRule="auto"/>
+        <w:ind w:left="0" w:firstLine="360"/>
+        <w:jc w:val="both"/>
         <w:rPr>
           <w:rFonts w:ascii="Times New Roman" w:hAnsi="Times New Roman" w:cs="Times New Roman"/>
           <w:sz w:val="28"/>
@@ -674,8 +725,22 @@
     <w:p>
       <w:pPr>
         <w:pStyle w:val="a3"/>
-        <w:spacing w:line="360" w:lineRule="auto"/>
-        <w:ind w:left="0" w:firstLine="567"/>
+        <w:spacing w:line="240" w:lineRule="auto"/>
+        <w:ind w:left="0" w:firstLine="360"/>
+        <w:jc w:val="both"/>
+        <w:rPr>
+          <w:rFonts w:ascii="Times New Roman" w:hAnsi="Times New Roman" w:cs="Times New Roman"/>
+          <w:sz w:val="28"/>
+          <w:szCs w:val="28"/>
+        </w:rPr>
+      </w:pPr>
+    </w:p>
+    <w:p>
+      <w:pPr>
+        <w:pStyle w:val="a3"/>
+        <w:spacing w:line="240" w:lineRule="auto"/>
+        <w:ind w:left="0" w:firstLine="360"/>
+        <w:jc w:val="both"/>
         <w:rPr>
           <w:rFonts w:ascii="Times New Roman" w:hAnsi="Times New Roman" w:cs="Times New Roman"/>
           <w:sz w:val="28"/>
@@ -716,6 +781,19 @@
         </w:rPr>
         <w:t>с момента издания.</w:t>
       </w:r>
+    </w:p>
+    <w:p>
+      <w:pPr>
+        <w:pStyle w:val="a3"/>
+        <w:spacing w:line="240" w:lineRule="auto"/>
+        <w:ind w:left="0" w:firstLine="360"/>
+        <w:jc w:val="both"/>
+        <w:rPr>
+          <w:rFonts w:ascii="Times New Roman" w:hAnsi="Times New Roman" w:cs="Times New Roman"/>
+          <w:sz w:val="28"/>
+          <w:szCs w:val="28"/>
+        </w:rPr>
+      </w:pPr>
     </w:p>
     <w:p>
       <w:pPr>
@@ -724,7 +802,9 @@
           <w:ilvl w:val="0"/>
           <w:numId w:val="2"/>
         </w:numPr>
-        <w:spacing w:line="360" w:lineRule="auto"/>
+        <w:spacing w:line="240" w:lineRule="auto"/>
+        <w:ind w:left="0" w:firstLine="360"/>
+        <w:jc w:val="both"/>
         <w:rPr>
           <w:rFonts w:ascii="Times New Roman" w:hAnsi="Times New Roman" w:cs="Times New Roman"/>
           <w:b/>
@@ -741,7 +821,6 @@
           <w:szCs w:val="28"/>
           <w:lang w:val="en-US"/>
         </w:rPr>
-        <w:lastRenderedPageBreak/>
         <w:t xml:space="preserve">Stuart </w:t>
       </w:r>
       <w:proofErr w:type="spellStart"/>
@@ -814,8 +893,9 @@
     <w:p>
       <w:pPr>
         <w:pStyle w:val="a3"/>
-        <w:spacing w:line="360" w:lineRule="auto"/>
-        <w:ind w:left="0" w:firstLine="567"/>
+        <w:spacing w:line="240" w:lineRule="auto"/>
+        <w:ind w:left="0" w:firstLine="360"/>
+        <w:jc w:val="both"/>
         <w:rPr>
           <w:rFonts w:ascii="Times New Roman" w:hAnsi="Times New Roman" w:cs="Times New Roman"/>
           <w:sz w:val="28"/>
@@ -860,8 +940,9 @@
     <w:p>
       <w:pPr>
         <w:pStyle w:val="a3"/>
-        <w:spacing w:line="360" w:lineRule="auto"/>
-        <w:ind w:left="0" w:firstLine="567"/>
+        <w:spacing w:line="240" w:lineRule="auto"/>
+        <w:ind w:left="0" w:firstLine="360"/>
+        <w:jc w:val="both"/>
         <w:rPr>
           <w:rFonts w:ascii="Times New Roman" w:hAnsi="Times New Roman" w:cs="Times New Roman"/>
           <w:sz w:val="28"/>
@@ -1038,21 +1119,35 @@
     <w:p>
       <w:pPr>
         <w:pStyle w:val="a3"/>
-        <w:spacing w:line="360" w:lineRule="auto"/>
-        <w:ind w:left="0" w:firstLine="567"/>
-        <w:rPr>
-          <w:rFonts w:ascii="Times New Roman" w:hAnsi="Times New Roman" w:cs="Times New Roman"/>
-          <w:sz w:val="28"/>
-          <w:szCs w:val="28"/>
-        </w:rPr>
-      </w:pPr>
-      <w:r>
-        <w:rPr>
-          <w:rFonts w:ascii="Times New Roman" w:hAnsi="Times New Roman" w:cs="Times New Roman"/>
-          <w:sz w:val="28"/>
-          <w:szCs w:val="28"/>
-        </w:rPr>
-        <w:t xml:space="preserve">Книга снабжена большим количеством псевдокода и </w:t>
+        <w:spacing w:line="240" w:lineRule="auto"/>
+        <w:ind w:left="0" w:firstLine="360"/>
+        <w:jc w:val="both"/>
+        <w:rPr>
+          <w:rFonts w:ascii="Times New Roman" w:hAnsi="Times New Roman" w:cs="Times New Roman"/>
+          <w:sz w:val="28"/>
+          <w:szCs w:val="28"/>
+        </w:rPr>
+      </w:pPr>
+    </w:p>
+    <w:p>
+      <w:pPr>
+        <w:pStyle w:val="a3"/>
+        <w:spacing w:line="240" w:lineRule="auto"/>
+        <w:ind w:left="0" w:firstLine="360"/>
+        <w:jc w:val="both"/>
+        <w:rPr>
+          <w:rFonts w:ascii="Times New Roman" w:hAnsi="Times New Roman" w:cs="Times New Roman"/>
+          <w:sz w:val="28"/>
+          <w:szCs w:val="28"/>
+        </w:rPr>
+      </w:pPr>
+      <w:r>
+        <w:rPr>
+          <w:rFonts w:ascii="Times New Roman" w:hAnsi="Times New Roman" w:cs="Times New Roman"/>
+          <w:sz w:val="28"/>
+          <w:szCs w:val="28"/>
+        </w:rPr>
+        <w:t>Книга снабжена большим количеством псевдокода и доступных для понимания математических выкладок. Поэтому неудивительно то, что «Искусственный интеллект</w:t>
       </w:r>
       <w:proofErr w:type="gramStart"/>
       <w:r>
@@ -1061,7 +1156,7 @@
           <w:sz w:val="28"/>
           <w:szCs w:val="28"/>
         </w:rPr>
-        <w:t>доступных</w:t>
+        <w:t xml:space="preserve">. </w:t>
       </w:r>
       <w:proofErr w:type="gramEnd"/>
       <w:r>
@@ -1070,29 +1165,14 @@
           <w:sz w:val="28"/>
           <w:szCs w:val="28"/>
         </w:rPr>
-        <w:t xml:space="preserve"> для понимания математических выкладок. Поэтому неудивительно то, что «Искусственный интеллект</w:t>
-      </w:r>
-      <w:proofErr w:type="gramStart"/>
-      <w:r>
-        <w:rPr>
-          <w:rFonts w:ascii="Times New Roman" w:hAnsi="Times New Roman" w:cs="Times New Roman"/>
-          <w:sz w:val="28"/>
-          <w:szCs w:val="28"/>
-        </w:rPr>
-        <w:t xml:space="preserve">. </w:t>
-      </w:r>
-      <w:proofErr w:type="gramEnd"/>
-      <w:r>
-        <w:rPr>
-          <w:rFonts w:ascii="Times New Roman" w:hAnsi="Times New Roman" w:cs="Times New Roman"/>
-          <w:sz w:val="28"/>
-          <w:szCs w:val="28"/>
-        </w:rPr>
         <w:t xml:space="preserve">Современный подход» используется во многих профильных учебных заведениях в качестве готового учебного пособия. </w:t>
       </w:r>
     </w:p>
     <w:p>
       <w:pPr>
+        <w:spacing w:line="240" w:lineRule="auto"/>
+        <w:ind w:firstLine="360"/>
+        <w:jc w:val="both"/>
         <w:rPr>
           <w:rFonts w:ascii="Times New Roman" w:hAnsi="Times New Roman" w:cs="Times New Roman"/>
           <w:sz w:val="28"/>
@@ -1115,7 +1195,9 @@
           <w:ilvl w:val="1"/>
           <w:numId w:val="3"/>
         </w:numPr>
-        <w:spacing w:line="360" w:lineRule="auto"/>
+        <w:spacing w:line="240" w:lineRule="auto"/>
+        <w:ind w:left="0" w:firstLine="360"/>
+        <w:jc w:val="both"/>
         <w:rPr>
           <w:rFonts w:ascii="Times New Roman" w:hAnsi="Times New Roman" w:cs="Times New Roman"/>
           <w:b/>
@@ -1136,7 +1218,934 @@
     </w:p>
     <w:p>
       <w:pPr>
-        <w:spacing w:line="360" w:lineRule="auto"/>
+        <w:pStyle w:val="a3"/>
+        <w:spacing w:line="240" w:lineRule="auto"/>
+        <w:ind w:left="0" w:firstLine="360"/>
+        <w:jc w:val="both"/>
+        <w:rPr>
+          <w:rFonts w:ascii="Times New Roman" w:hAnsi="Times New Roman" w:cs="Times New Roman"/>
+          <w:sz w:val="28"/>
+          <w:szCs w:val="28"/>
+        </w:rPr>
+      </w:pPr>
+      <w:r>
+        <w:rPr>
+          <w:rFonts w:ascii="Times New Roman" w:hAnsi="Times New Roman" w:cs="Times New Roman"/>
+          <w:sz w:val="28"/>
+          <w:szCs w:val="28"/>
+        </w:rPr>
+        <w:t>З</w:t>
+      </w:r>
+      <w:r>
+        <w:rPr>
+          <w:rFonts w:ascii="Times New Roman" w:hAnsi="Times New Roman" w:cs="Times New Roman"/>
+          <w:sz w:val="28"/>
+          <w:szCs w:val="28"/>
+        </w:rPr>
+        <w:t xml:space="preserve">ачастую при изучении </w:t>
+      </w:r>
+      <w:r>
+        <w:rPr>
+          <w:rFonts w:ascii="Times New Roman" w:hAnsi="Times New Roman" w:cs="Times New Roman"/>
+          <w:sz w:val="28"/>
+          <w:szCs w:val="28"/>
+        </w:rPr>
+        <w:t xml:space="preserve">и оценке эффективности </w:t>
+      </w:r>
+      <w:r>
+        <w:rPr>
+          <w:rFonts w:ascii="Times New Roman" w:hAnsi="Times New Roman" w:cs="Times New Roman"/>
+          <w:sz w:val="28"/>
+          <w:szCs w:val="28"/>
+        </w:rPr>
+        <w:t>нейронных сетей</w:t>
+      </w:r>
+      <w:r>
+        <w:rPr>
+          <w:rFonts w:ascii="Times New Roman" w:hAnsi="Times New Roman" w:cs="Times New Roman"/>
+          <w:sz w:val="28"/>
+          <w:szCs w:val="28"/>
+        </w:rPr>
+        <w:t xml:space="preserve"> и других алгоритмов машинного обучения</w:t>
+      </w:r>
+      <w:r>
+        <w:rPr>
+          <w:rFonts w:ascii="Times New Roman" w:hAnsi="Times New Roman" w:cs="Times New Roman"/>
+          <w:sz w:val="28"/>
+          <w:szCs w:val="28"/>
+        </w:rPr>
+        <w:t xml:space="preserve"> используются программные пакеты, обладающие огромным избыточным функционалом, что можно рассматривать и как преимущество, в случае достаточно хорошей теоретической подготовки и необходимости в экспериментах, и как недостаток, в случае обладания лишь базовым представлением о работе нейронных сетей и ис</w:t>
+      </w:r>
+      <w:r>
+        <w:rPr>
+          <w:rFonts w:ascii="Times New Roman" w:hAnsi="Times New Roman" w:cs="Times New Roman"/>
+          <w:sz w:val="28"/>
+          <w:szCs w:val="28"/>
+        </w:rPr>
+        <w:t xml:space="preserve">пользуемых алгоритмов. Зачастую, </w:t>
+      </w:r>
+      <w:r>
+        <w:rPr>
+          <w:rFonts w:ascii="Times New Roman" w:hAnsi="Times New Roman" w:cs="Times New Roman"/>
+          <w:sz w:val="28"/>
+          <w:szCs w:val="28"/>
+        </w:rPr>
+        <w:t xml:space="preserve">чтобы приступить к углубленному изучению темы, необходимо сначала получить начальное представление о ней, обойдясь сравнительно малыми затратами. Тем не менее, существует ряд аналогов для </w:t>
+      </w:r>
+      <w:r>
+        <w:rPr>
+          <w:rFonts w:ascii="Times New Roman" w:hAnsi="Times New Roman" w:cs="Times New Roman"/>
+          <w:sz w:val="28"/>
+          <w:szCs w:val="28"/>
+        </w:rPr>
+        <w:t xml:space="preserve">нашей </w:t>
+      </w:r>
+      <w:r>
+        <w:rPr>
+          <w:rFonts w:ascii="Times New Roman" w:hAnsi="Times New Roman" w:cs="Times New Roman"/>
+          <w:sz w:val="28"/>
+          <w:szCs w:val="28"/>
+        </w:rPr>
+        <w:t>разработки, которые используются уже достаточно широко и предоставляют широкий спектр возможностей для работы с</w:t>
+      </w:r>
+      <w:r>
+        <w:rPr>
+          <w:rFonts w:ascii="Times New Roman" w:hAnsi="Times New Roman" w:cs="Times New Roman"/>
+          <w:sz w:val="28"/>
+          <w:szCs w:val="28"/>
+        </w:rPr>
+        <w:t xml:space="preserve"> алгоритмами машинного обучения</w:t>
+      </w:r>
+      <w:r>
+        <w:rPr>
+          <w:rFonts w:ascii="Times New Roman" w:hAnsi="Times New Roman" w:cs="Times New Roman"/>
+          <w:sz w:val="28"/>
+          <w:szCs w:val="28"/>
+        </w:rPr>
+        <w:t>.</w:t>
+      </w:r>
+    </w:p>
+    <w:p>
+      <w:pPr>
+        <w:pStyle w:val="a3"/>
+        <w:spacing w:line="240" w:lineRule="auto"/>
+        <w:ind w:left="0" w:firstLine="360"/>
+        <w:jc w:val="both"/>
+        <w:rPr>
+          <w:rFonts w:ascii="Times New Roman" w:hAnsi="Times New Roman" w:cs="Times New Roman"/>
+          <w:sz w:val="28"/>
+          <w:szCs w:val="28"/>
+        </w:rPr>
+      </w:pPr>
+    </w:p>
+    <w:p>
+      <w:pPr>
+        <w:pStyle w:val="a3"/>
+        <w:spacing w:line="240" w:lineRule="auto"/>
+        <w:ind w:left="0" w:firstLine="360"/>
+        <w:jc w:val="both"/>
+        <w:rPr>
+          <w:rFonts w:ascii="Times New Roman" w:hAnsi="Times New Roman" w:cs="Times New Roman"/>
+          <w:sz w:val="28"/>
+          <w:szCs w:val="28"/>
+        </w:rPr>
+      </w:pPr>
+      <w:r>
+        <w:rPr>
+          <w:rFonts w:ascii="Times New Roman" w:hAnsi="Times New Roman" w:cs="Times New Roman"/>
+          <w:sz w:val="28"/>
+          <w:szCs w:val="28"/>
+        </w:rPr>
+        <w:t xml:space="preserve">Одним из наиболее мощных пакетов для разработки и редактирования нейронных сетей обладает продукт компании американской </w:t>
+      </w:r>
+      <w:r>
+        <w:rPr>
+          <w:rFonts w:ascii="Times New Roman" w:hAnsi="Times New Roman" w:cs="Times New Roman"/>
+          <w:sz w:val="28"/>
+          <w:szCs w:val="28"/>
+          <w:lang w:val="en-US"/>
+        </w:rPr>
+        <w:t>The</w:t>
+      </w:r>
+      <w:r>
+        <w:rPr>
+          <w:rFonts w:ascii="Times New Roman" w:hAnsi="Times New Roman" w:cs="Times New Roman"/>
+          <w:sz w:val="28"/>
+          <w:szCs w:val="28"/>
+        </w:rPr>
+        <w:t xml:space="preserve"> </w:t>
+      </w:r>
+      <w:proofErr w:type="spellStart"/>
+      <w:r>
+        <w:rPr>
+          <w:rFonts w:ascii="Times New Roman" w:hAnsi="Times New Roman" w:cs="Times New Roman"/>
+          <w:sz w:val="28"/>
+          <w:szCs w:val="28"/>
+          <w:lang w:val="en-US"/>
+        </w:rPr>
+        <w:t>MathWorks</w:t>
+      </w:r>
+      <w:proofErr w:type="spellEnd"/>
+      <w:r>
+        <w:rPr>
+          <w:rFonts w:ascii="Times New Roman" w:hAnsi="Times New Roman" w:cs="Times New Roman"/>
+          <w:sz w:val="28"/>
+          <w:szCs w:val="28"/>
+        </w:rPr>
+        <w:t xml:space="preserve"> – пакет прикладных программ </w:t>
+      </w:r>
+      <w:r>
+        <w:rPr>
+          <w:rFonts w:ascii="Times New Roman" w:hAnsi="Times New Roman" w:cs="Times New Roman"/>
+          <w:sz w:val="28"/>
+          <w:szCs w:val="28"/>
+          <w:lang w:val="en-US"/>
+        </w:rPr>
+        <w:t>MATLAB</w:t>
+      </w:r>
+      <w:r>
+        <w:rPr>
+          <w:rFonts w:ascii="Times New Roman" w:hAnsi="Times New Roman" w:cs="Times New Roman"/>
+          <w:sz w:val="28"/>
+          <w:szCs w:val="28"/>
+        </w:rPr>
+        <w:t xml:space="preserve">. Графический интерфейс для построения нейронных сетей </w:t>
+      </w:r>
+      <w:r>
+        <w:rPr>
+          <w:rFonts w:ascii="Times New Roman" w:hAnsi="Times New Roman" w:cs="Times New Roman"/>
+          <w:sz w:val="28"/>
+          <w:szCs w:val="28"/>
+          <w:lang w:val="en-US"/>
+        </w:rPr>
+        <w:t>Neural</w:t>
+      </w:r>
+      <w:r>
+        <w:rPr>
+          <w:rFonts w:ascii="Times New Roman" w:hAnsi="Times New Roman" w:cs="Times New Roman"/>
+          <w:sz w:val="28"/>
+          <w:szCs w:val="28"/>
+        </w:rPr>
+        <w:t xml:space="preserve"> </w:t>
+      </w:r>
+      <w:r>
+        <w:rPr>
+          <w:rFonts w:ascii="Times New Roman" w:hAnsi="Times New Roman" w:cs="Times New Roman"/>
+          <w:sz w:val="28"/>
+          <w:szCs w:val="28"/>
+          <w:lang w:val="en-US"/>
+        </w:rPr>
+        <w:t>Network</w:t>
+      </w:r>
+      <w:r>
+        <w:rPr>
+          <w:rFonts w:ascii="Times New Roman" w:hAnsi="Times New Roman" w:cs="Times New Roman"/>
+          <w:sz w:val="28"/>
+          <w:szCs w:val="28"/>
+        </w:rPr>
+        <w:t xml:space="preserve"> </w:t>
+      </w:r>
+      <w:r>
+        <w:rPr>
+          <w:rFonts w:ascii="Times New Roman" w:hAnsi="Times New Roman" w:cs="Times New Roman"/>
+          <w:sz w:val="28"/>
+          <w:szCs w:val="28"/>
+          <w:lang w:val="en-US"/>
+        </w:rPr>
+        <w:t>Toolbox</w:t>
+      </w:r>
+      <w:r>
+        <w:rPr>
+          <w:rFonts w:ascii="Times New Roman" w:hAnsi="Times New Roman" w:cs="Times New Roman"/>
+          <w:sz w:val="28"/>
+          <w:szCs w:val="28"/>
+        </w:rPr>
+        <w:t xml:space="preserve"> впервые появился в </w:t>
+      </w:r>
+      <w:r>
+        <w:rPr>
+          <w:rFonts w:ascii="Times New Roman" w:hAnsi="Times New Roman" w:cs="Times New Roman"/>
+          <w:sz w:val="28"/>
+          <w:szCs w:val="28"/>
+          <w:lang w:val="en-US"/>
+        </w:rPr>
+        <w:t>MATLAB</w:t>
+      </w:r>
+      <w:r>
+        <w:rPr>
+          <w:rFonts w:ascii="Times New Roman" w:hAnsi="Times New Roman" w:cs="Times New Roman"/>
+          <w:sz w:val="28"/>
+          <w:szCs w:val="28"/>
+        </w:rPr>
+        <w:t xml:space="preserve"> версии 6.0. Преимущество использования именно продукта </w:t>
+      </w:r>
+      <w:r>
+        <w:rPr>
+          <w:rFonts w:ascii="Times New Roman" w:hAnsi="Times New Roman" w:cs="Times New Roman"/>
+          <w:sz w:val="28"/>
+          <w:szCs w:val="28"/>
+          <w:lang w:val="en-US"/>
+        </w:rPr>
+        <w:t>MATLAB</w:t>
+      </w:r>
+      <w:r>
+        <w:rPr>
+          <w:rFonts w:ascii="Times New Roman" w:hAnsi="Times New Roman" w:cs="Times New Roman"/>
+          <w:sz w:val="28"/>
+          <w:szCs w:val="28"/>
+        </w:rPr>
+        <w:t xml:space="preserve"> заключается в возможности комбинировать нейронные сети с многочисленными алгоритмами и фу</w:t>
+      </w:r>
+      <w:r>
+        <w:rPr>
+          <w:rFonts w:ascii="Times New Roman" w:hAnsi="Times New Roman" w:cs="Times New Roman"/>
+          <w:sz w:val="28"/>
+          <w:szCs w:val="28"/>
+        </w:rPr>
+        <w:t>нкциями для инженерных расчетов, а также наличие продвинутых возможностей по оценке полученных алгоритмов.</w:t>
+      </w:r>
+      <w:r>
+        <w:rPr>
+          <w:rFonts w:ascii="Times New Roman" w:hAnsi="Times New Roman" w:cs="Times New Roman"/>
+          <w:sz w:val="28"/>
+          <w:szCs w:val="28"/>
+        </w:rPr>
+        <w:t xml:space="preserve"> Также преимуществом </w:t>
+      </w:r>
+      <w:r>
+        <w:rPr>
+          <w:rFonts w:ascii="Times New Roman" w:hAnsi="Times New Roman" w:cs="Times New Roman"/>
+          <w:sz w:val="28"/>
+          <w:szCs w:val="28"/>
+          <w:lang w:val="en-US"/>
+        </w:rPr>
+        <w:t>MATLAB</w:t>
+      </w:r>
+      <w:r>
+        <w:rPr>
+          <w:rFonts w:ascii="Times New Roman" w:hAnsi="Times New Roman" w:cs="Times New Roman"/>
+          <w:sz w:val="28"/>
+          <w:szCs w:val="28"/>
+        </w:rPr>
+        <w:t xml:space="preserve"> является наличие высокоуровневого интерпретируемого языка программирования, включающего основанные на матрицах структуры данных и широкий спектр функций, а также объектно-ориентированные возможности и интерфейсы к программам, написанным на других языках. И, безусловно, немаловажным положительным фактором является наличие очень большого сообщества пользователей, которое позволяет очень быстро получить ответы на возникающие вопросы и квалифицированную помощь.</w:t>
+      </w:r>
+    </w:p>
+    <w:p>
+      <w:pPr>
+        <w:pStyle w:val="a3"/>
+        <w:spacing w:line="240" w:lineRule="auto"/>
+        <w:ind w:left="0" w:firstLine="360"/>
+        <w:jc w:val="both"/>
+        <w:rPr>
+          <w:rFonts w:ascii="Times New Roman" w:hAnsi="Times New Roman" w:cs="Times New Roman"/>
+          <w:sz w:val="28"/>
+          <w:szCs w:val="28"/>
+        </w:rPr>
+      </w:pPr>
+    </w:p>
+    <w:p>
+      <w:pPr>
+        <w:pStyle w:val="a3"/>
+        <w:spacing w:line="240" w:lineRule="auto"/>
+        <w:ind w:left="0" w:firstLine="360"/>
+        <w:jc w:val="both"/>
+        <w:rPr>
+          <w:rFonts w:ascii="Times New Roman" w:hAnsi="Times New Roman" w:cs="Times New Roman"/>
+          <w:sz w:val="28"/>
+          <w:szCs w:val="28"/>
+        </w:rPr>
+      </w:pPr>
+      <w:r>
+        <w:rPr>
+          <w:rFonts w:ascii="Times New Roman" w:hAnsi="Times New Roman" w:cs="Times New Roman"/>
+          <w:sz w:val="28"/>
+          <w:szCs w:val="28"/>
+        </w:rPr>
+        <w:t xml:space="preserve">Недостатками пакета программ </w:t>
+      </w:r>
+      <w:r>
+        <w:rPr>
+          <w:rFonts w:ascii="Times New Roman" w:hAnsi="Times New Roman" w:cs="Times New Roman"/>
+          <w:sz w:val="28"/>
+          <w:szCs w:val="28"/>
+          <w:lang w:val="en-US"/>
+        </w:rPr>
+        <w:t>MATLAB</w:t>
+      </w:r>
+      <w:r>
+        <w:rPr>
+          <w:rFonts w:ascii="Times New Roman" w:hAnsi="Times New Roman" w:cs="Times New Roman"/>
+          <w:sz w:val="28"/>
+          <w:szCs w:val="28"/>
+        </w:rPr>
+        <w:t xml:space="preserve"> является, все же, относительно небольшое число реализованных специфичных структур нейронных сетей, хотя надо заметить, что все основные архитектуры в нем присутствуют. Также реализовано крайне небольшое число функций активации нейронов – целых три штуки. Рассматривать ли это как недостаток данного программного пакета – зависит от поставленной задачи, однако в графическом интерфейсе отсутствует возможность задания произвольной функции активации нейрона, что могло бы быть полезным для исследований конкретных </w:t>
+      </w:r>
+      <w:proofErr w:type="spellStart"/>
+      <w:r>
+        <w:rPr>
+          <w:rFonts w:ascii="Times New Roman" w:hAnsi="Times New Roman" w:cs="Times New Roman"/>
+          <w:sz w:val="28"/>
+          <w:szCs w:val="28"/>
+        </w:rPr>
+        <w:t>нейросетевых</w:t>
+      </w:r>
+      <w:proofErr w:type="spellEnd"/>
+      <w:r>
+        <w:rPr>
+          <w:rFonts w:ascii="Times New Roman" w:hAnsi="Times New Roman" w:cs="Times New Roman"/>
+          <w:sz w:val="28"/>
+          <w:szCs w:val="28"/>
+        </w:rPr>
+        <w:t xml:space="preserve"> алгоритмов.</w:t>
+      </w:r>
+    </w:p>
+    <w:p>
+      <w:pPr>
+        <w:pStyle w:val="a3"/>
+        <w:spacing w:line="240" w:lineRule="auto"/>
+        <w:ind w:left="0" w:firstLine="360"/>
+        <w:jc w:val="both"/>
+        <w:rPr>
+          <w:rFonts w:ascii="Times New Roman" w:hAnsi="Times New Roman" w:cs="Times New Roman"/>
+          <w:sz w:val="28"/>
+          <w:szCs w:val="28"/>
+        </w:rPr>
+      </w:pPr>
+    </w:p>
+    <w:p>
+      <w:pPr>
+        <w:pStyle w:val="a3"/>
+        <w:spacing w:line="240" w:lineRule="auto"/>
+        <w:ind w:left="0" w:firstLine="360"/>
+        <w:jc w:val="both"/>
+        <w:rPr>
+          <w:rFonts w:ascii="Times New Roman" w:hAnsi="Times New Roman" w:cs="Times New Roman"/>
+          <w:sz w:val="28"/>
+          <w:szCs w:val="28"/>
+        </w:rPr>
+      </w:pPr>
+      <w:r>
+        <w:rPr>
+          <w:rFonts w:ascii="Times New Roman" w:hAnsi="Times New Roman" w:cs="Times New Roman"/>
+          <w:sz w:val="28"/>
+          <w:szCs w:val="28"/>
+        </w:rPr>
+        <w:t xml:space="preserve">Единственным в мире крупным </w:t>
+      </w:r>
+      <w:proofErr w:type="spellStart"/>
+      <w:r>
+        <w:rPr>
+          <w:rFonts w:ascii="Times New Roman" w:hAnsi="Times New Roman" w:cs="Times New Roman"/>
+          <w:sz w:val="28"/>
+          <w:szCs w:val="28"/>
+        </w:rPr>
+        <w:t>нейросетевым</w:t>
+      </w:r>
+      <w:proofErr w:type="spellEnd"/>
+      <w:r>
+        <w:rPr>
+          <w:rFonts w:ascii="Times New Roman" w:hAnsi="Times New Roman" w:cs="Times New Roman"/>
+          <w:sz w:val="28"/>
+          <w:szCs w:val="28"/>
+        </w:rPr>
+        <w:t xml:space="preserve"> программным продуктом, полностью переведенным на русский язык (по заявлению компании-разработчика), является программный пакет </w:t>
+      </w:r>
+      <w:proofErr w:type="spellStart"/>
+      <w:r>
+        <w:rPr>
+          <w:rFonts w:ascii="Times New Roman" w:hAnsi="Times New Roman" w:cs="Times New Roman"/>
+          <w:sz w:val="28"/>
+          <w:szCs w:val="28"/>
+          <w:lang w:val="en-US"/>
+        </w:rPr>
+        <w:t>Statistica</w:t>
+      </w:r>
+      <w:proofErr w:type="spellEnd"/>
+      <w:r>
+        <w:rPr>
+          <w:rFonts w:ascii="Times New Roman" w:hAnsi="Times New Roman" w:cs="Times New Roman"/>
+          <w:sz w:val="28"/>
+          <w:szCs w:val="28"/>
+        </w:rPr>
+        <w:t xml:space="preserve">, разработанный, как это ни странно, компанией </w:t>
+      </w:r>
+      <w:proofErr w:type="spellStart"/>
+      <w:r>
+        <w:rPr>
+          <w:rFonts w:ascii="Times New Roman" w:hAnsi="Times New Roman" w:cs="Times New Roman"/>
+          <w:sz w:val="28"/>
+          <w:szCs w:val="28"/>
+          <w:lang w:val="en-US"/>
+        </w:rPr>
+        <w:t>Statsoft</w:t>
+      </w:r>
+      <w:proofErr w:type="spellEnd"/>
+      <w:r>
+        <w:rPr>
+          <w:rFonts w:ascii="Times New Roman" w:hAnsi="Times New Roman" w:cs="Times New Roman"/>
+          <w:sz w:val="28"/>
+          <w:szCs w:val="28"/>
+        </w:rPr>
+        <w:t xml:space="preserve">, тоже американской, а точнее, его модуль </w:t>
+      </w:r>
+      <w:proofErr w:type="spellStart"/>
+      <w:r>
+        <w:rPr>
+          <w:rFonts w:ascii="Times New Roman" w:hAnsi="Times New Roman" w:cs="Times New Roman"/>
+          <w:sz w:val="28"/>
+          <w:szCs w:val="28"/>
+          <w:lang w:val="en-US"/>
+        </w:rPr>
+        <w:t>Statistica</w:t>
+      </w:r>
+      <w:proofErr w:type="spellEnd"/>
+      <w:r>
+        <w:rPr>
+          <w:rFonts w:ascii="Times New Roman" w:hAnsi="Times New Roman" w:cs="Times New Roman"/>
+          <w:sz w:val="28"/>
+          <w:szCs w:val="28"/>
+        </w:rPr>
+        <w:t xml:space="preserve"> </w:t>
+      </w:r>
+      <w:r>
+        <w:rPr>
+          <w:rFonts w:ascii="Times New Roman" w:hAnsi="Times New Roman" w:cs="Times New Roman"/>
+          <w:sz w:val="28"/>
+          <w:szCs w:val="28"/>
+          <w:lang w:val="en-US"/>
+        </w:rPr>
+        <w:t>Automated</w:t>
+      </w:r>
+      <w:r>
+        <w:rPr>
+          <w:rFonts w:ascii="Times New Roman" w:hAnsi="Times New Roman" w:cs="Times New Roman"/>
+          <w:sz w:val="28"/>
+          <w:szCs w:val="28"/>
+        </w:rPr>
+        <w:t xml:space="preserve"> </w:t>
+      </w:r>
+      <w:r>
+        <w:rPr>
+          <w:rFonts w:ascii="Times New Roman" w:hAnsi="Times New Roman" w:cs="Times New Roman"/>
+          <w:sz w:val="28"/>
+          <w:szCs w:val="28"/>
+          <w:lang w:val="en-US"/>
+        </w:rPr>
+        <w:t>Neural</w:t>
+      </w:r>
+      <w:r>
+        <w:rPr>
+          <w:rFonts w:ascii="Times New Roman" w:hAnsi="Times New Roman" w:cs="Times New Roman"/>
+          <w:sz w:val="28"/>
+          <w:szCs w:val="28"/>
+        </w:rPr>
+        <w:t xml:space="preserve"> </w:t>
+      </w:r>
+      <w:r>
+        <w:rPr>
+          <w:rFonts w:ascii="Times New Roman" w:hAnsi="Times New Roman" w:cs="Times New Roman"/>
+          <w:sz w:val="28"/>
+          <w:szCs w:val="28"/>
+          <w:lang w:val="en-US"/>
+        </w:rPr>
+        <w:t>Networks</w:t>
+      </w:r>
+      <w:r>
+        <w:rPr>
+          <w:rFonts w:ascii="Times New Roman" w:hAnsi="Times New Roman" w:cs="Times New Roman"/>
+          <w:sz w:val="28"/>
+          <w:szCs w:val="28"/>
+        </w:rPr>
+        <w:t xml:space="preserve">. Как и </w:t>
+      </w:r>
+      <w:r>
+        <w:rPr>
+          <w:rFonts w:ascii="Times New Roman" w:hAnsi="Times New Roman" w:cs="Times New Roman"/>
+          <w:sz w:val="28"/>
+          <w:szCs w:val="28"/>
+          <w:lang w:val="en-US"/>
+        </w:rPr>
+        <w:t>MATLAB</w:t>
+      </w:r>
+      <w:r>
+        <w:rPr>
+          <w:rFonts w:ascii="Times New Roman" w:hAnsi="Times New Roman" w:cs="Times New Roman"/>
+          <w:sz w:val="28"/>
+          <w:szCs w:val="28"/>
+        </w:rPr>
+        <w:t xml:space="preserve">, </w:t>
+      </w:r>
+      <w:proofErr w:type="spellStart"/>
+      <w:r>
+        <w:rPr>
+          <w:rFonts w:ascii="Times New Roman" w:hAnsi="Times New Roman" w:cs="Times New Roman"/>
+          <w:sz w:val="28"/>
+          <w:szCs w:val="28"/>
+          <w:lang w:val="en-US"/>
+        </w:rPr>
+        <w:t>Statistica</w:t>
+      </w:r>
+      <w:proofErr w:type="spellEnd"/>
+      <w:r>
+        <w:rPr>
+          <w:rFonts w:ascii="Times New Roman" w:hAnsi="Times New Roman" w:cs="Times New Roman"/>
+          <w:sz w:val="28"/>
+          <w:szCs w:val="28"/>
+        </w:rPr>
+        <w:t xml:space="preserve"> представляет большой пакет программ для инженерных расчетов, а значит, нейронные сети можно успешно комбинировать с другими видами алгоритмов в сложных законченных </w:t>
+      </w:r>
+      <w:r>
+        <w:rPr>
+          <w:rFonts w:ascii="Times New Roman" w:hAnsi="Times New Roman" w:cs="Times New Roman"/>
+          <w:sz w:val="28"/>
+          <w:szCs w:val="28"/>
+        </w:rPr>
+        <w:lastRenderedPageBreak/>
+        <w:t xml:space="preserve">системах. В системе реализовано большое количество </w:t>
+      </w:r>
+      <w:proofErr w:type="spellStart"/>
+      <w:r>
+        <w:rPr>
+          <w:rFonts w:ascii="Times New Roman" w:hAnsi="Times New Roman" w:cs="Times New Roman"/>
+          <w:sz w:val="28"/>
+          <w:szCs w:val="28"/>
+        </w:rPr>
+        <w:t>нейросетевых</w:t>
+      </w:r>
+      <w:proofErr w:type="spellEnd"/>
+      <w:r>
+        <w:rPr>
+          <w:rFonts w:ascii="Times New Roman" w:hAnsi="Times New Roman" w:cs="Times New Roman"/>
+          <w:sz w:val="28"/>
+          <w:szCs w:val="28"/>
+        </w:rPr>
+        <w:t xml:space="preserve"> архитектур, достаточное для решения многих практических задач и, что немаловажно, мастер решений, который автоматически анализирует задачу и выбирает несколько подходящих для реализации архитектур. Также в пакете программ представлено большое число различных алгоритмов обучения сети, что позволяет иметь большую свободу в выборе оптимальных алгоритмов для решения определенного типа задач. Рекламируются также возможность создания гибридных нейронных сетей, состоящих из нескольких различных архитектур и база готовых решений.</w:t>
+      </w:r>
+    </w:p>
+    <w:p>
+      <w:pPr>
+        <w:pStyle w:val="a3"/>
+        <w:spacing w:line="240" w:lineRule="auto"/>
+        <w:ind w:left="0" w:firstLine="360"/>
+        <w:jc w:val="both"/>
+        <w:rPr>
+          <w:rFonts w:ascii="Times New Roman" w:hAnsi="Times New Roman" w:cs="Times New Roman"/>
+          <w:sz w:val="28"/>
+          <w:szCs w:val="28"/>
+        </w:rPr>
+      </w:pPr>
+    </w:p>
+    <w:p>
+      <w:pPr>
+        <w:pStyle w:val="a3"/>
+        <w:spacing w:line="240" w:lineRule="auto"/>
+        <w:ind w:left="0" w:firstLine="360"/>
+        <w:jc w:val="both"/>
+        <w:rPr>
+          <w:rFonts w:ascii="Times New Roman" w:hAnsi="Times New Roman" w:cs="Times New Roman"/>
+          <w:sz w:val="28"/>
+          <w:szCs w:val="28"/>
+        </w:rPr>
+      </w:pPr>
+      <w:r>
+        <w:rPr>
+          <w:rFonts w:ascii="Times New Roman" w:hAnsi="Times New Roman" w:cs="Times New Roman"/>
+          <w:sz w:val="28"/>
+          <w:szCs w:val="28"/>
+        </w:rPr>
+        <w:t xml:space="preserve">Несмотря на все богатство функциональных возможностей и хорошую русификацию, критике можно подвергнуть и продукт </w:t>
+      </w:r>
+      <w:proofErr w:type="spellStart"/>
+      <w:r>
+        <w:rPr>
+          <w:rFonts w:ascii="Times New Roman" w:hAnsi="Times New Roman" w:cs="Times New Roman"/>
+          <w:sz w:val="28"/>
+          <w:szCs w:val="28"/>
+          <w:lang w:val="en-US"/>
+        </w:rPr>
+        <w:t>Statistica</w:t>
+      </w:r>
+      <w:proofErr w:type="spellEnd"/>
+      <w:r>
+        <w:rPr>
+          <w:rFonts w:ascii="Times New Roman" w:hAnsi="Times New Roman" w:cs="Times New Roman"/>
+          <w:sz w:val="28"/>
+          <w:szCs w:val="28"/>
+        </w:rPr>
+        <w:t xml:space="preserve"> </w:t>
+      </w:r>
+      <w:r>
+        <w:rPr>
+          <w:rFonts w:ascii="Times New Roman" w:hAnsi="Times New Roman" w:cs="Times New Roman"/>
+          <w:sz w:val="28"/>
+          <w:szCs w:val="28"/>
+          <w:lang w:val="en-US"/>
+        </w:rPr>
+        <w:t>Automated</w:t>
+      </w:r>
+      <w:r>
+        <w:rPr>
+          <w:rFonts w:ascii="Times New Roman" w:hAnsi="Times New Roman" w:cs="Times New Roman"/>
+          <w:sz w:val="28"/>
+          <w:szCs w:val="28"/>
+        </w:rPr>
+        <w:t xml:space="preserve"> </w:t>
+      </w:r>
+      <w:r>
+        <w:rPr>
+          <w:rFonts w:ascii="Times New Roman" w:hAnsi="Times New Roman" w:cs="Times New Roman"/>
+          <w:sz w:val="28"/>
+          <w:szCs w:val="28"/>
+          <w:lang w:val="en-US"/>
+        </w:rPr>
+        <w:t>Neural</w:t>
+      </w:r>
+      <w:r>
+        <w:rPr>
+          <w:rFonts w:ascii="Times New Roman" w:hAnsi="Times New Roman" w:cs="Times New Roman"/>
+          <w:sz w:val="28"/>
+          <w:szCs w:val="28"/>
+        </w:rPr>
+        <w:t xml:space="preserve"> </w:t>
+      </w:r>
+      <w:r>
+        <w:rPr>
+          <w:rFonts w:ascii="Times New Roman" w:hAnsi="Times New Roman" w:cs="Times New Roman"/>
+          <w:sz w:val="28"/>
+          <w:szCs w:val="28"/>
+          <w:lang w:val="en-US"/>
+        </w:rPr>
+        <w:t>Networks</w:t>
+      </w:r>
+      <w:r>
+        <w:rPr>
+          <w:rFonts w:ascii="Times New Roman" w:hAnsi="Times New Roman" w:cs="Times New Roman"/>
+          <w:sz w:val="28"/>
+          <w:szCs w:val="28"/>
+        </w:rPr>
+        <w:t>. Так, благодаря впечатляющим функциональным возможностям, мы имеем достаточно сложный интерфейс самой программы. В итоге задача изучения нейронных сетей и экспериментирования с их различными структурами и типами плавно превращается в задачу изучения интерфейса одной отдельно взятой программы</w:t>
+      </w:r>
+      <w:r>
+        <w:rPr>
+          <w:rFonts w:ascii="Times New Roman" w:hAnsi="Times New Roman" w:cs="Times New Roman"/>
+          <w:sz w:val="28"/>
+          <w:szCs w:val="28"/>
+        </w:rPr>
+        <w:t xml:space="preserve">. </w:t>
+      </w:r>
+      <w:r>
+        <w:rPr>
+          <w:rFonts w:ascii="Times New Roman" w:hAnsi="Times New Roman" w:cs="Times New Roman"/>
+          <w:sz w:val="28"/>
+          <w:szCs w:val="28"/>
+        </w:rPr>
+        <w:t xml:space="preserve">В целом, программа рассчитана на практическое применение в реальных областях специально обученными людьми, что не соответствует задаче академического обучения. Но продукт компании </w:t>
+      </w:r>
+      <w:proofErr w:type="spellStart"/>
+      <w:r>
+        <w:rPr>
+          <w:rFonts w:ascii="Times New Roman" w:hAnsi="Times New Roman" w:cs="Times New Roman"/>
+          <w:sz w:val="28"/>
+          <w:szCs w:val="28"/>
+          <w:lang w:val="en-US"/>
+        </w:rPr>
+        <w:t>Statsoft</w:t>
+      </w:r>
+      <w:proofErr w:type="spellEnd"/>
+      <w:r>
+        <w:rPr>
+          <w:rFonts w:ascii="Times New Roman" w:hAnsi="Times New Roman" w:cs="Times New Roman"/>
+          <w:sz w:val="28"/>
+          <w:szCs w:val="28"/>
+        </w:rPr>
+        <w:t xml:space="preserve"> можно смело рекомендовать пользователям, достаточно глубоко изучившим нейронные сети и желающим применить полученные знания в какой-либо прикладной задаче.</w:t>
+      </w:r>
+    </w:p>
+    <w:p>
+      <w:pPr>
+        <w:pStyle w:val="a3"/>
+        <w:spacing w:line="240" w:lineRule="auto"/>
+        <w:ind w:left="0" w:firstLine="360"/>
+        <w:jc w:val="both"/>
+        <w:rPr>
+          <w:rFonts w:ascii="Times New Roman" w:hAnsi="Times New Roman" w:cs="Times New Roman"/>
+          <w:sz w:val="28"/>
+          <w:szCs w:val="28"/>
+        </w:rPr>
+      </w:pPr>
+    </w:p>
+    <w:p>
+      <w:pPr>
+        <w:pStyle w:val="a3"/>
+        <w:spacing w:line="240" w:lineRule="auto"/>
+        <w:ind w:left="0" w:firstLine="360"/>
+        <w:jc w:val="both"/>
+        <w:rPr>
+          <w:rFonts w:ascii="Times New Roman" w:hAnsi="Times New Roman" w:cs="Times New Roman"/>
+          <w:sz w:val="28"/>
+          <w:szCs w:val="28"/>
+        </w:rPr>
+      </w:pPr>
+      <w:r>
+        <w:rPr>
+          <w:rFonts w:ascii="Times New Roman" w:hAnsi="Times New Roman" w:cs="Times New Roman"/>
+          <w:sz w:val="28"/>
+          <w:szCs w:val="28"/>
+        </w:rPr>
+        <w:t>Существует достаточно большое количество мелких продуктов для конструирования нейронных сетей. Многие программисты реализуют их в процессе обучения, так как это позво</w:t>
+      </w:r>
+      <w:r>
+        <w:rPr>
+          <w:rFonts w:ascii="Times New Roman" w:hAnsi="Times New Roman" w:cs="Times New Roman"/>
+          <w:sz w:val="28"/>
+          <w:szCs w:val="28"/>
+        </w:rPr>
+        <w:t xml:space="preserve">ляет лучше отточить необходимые в работе </w:t>
+      </w:r>
+      <w:r>
+        <w:rPr>
+          <w:rFonts w:ascii="Times New Roman" w:hAnsi="Times New Roman" w:cs="Times New Roman"/>
+          <w:sz w:val="28"/>
+          <w:szCs w:val="28"/>
+        </w:rPr>
+        <w:t>навыки.</w:t>
+      </w:r>
+    </w:p>
+    <w:p>
+      <w:pPr>
+        <w:pStyle w:val="a3"/>
+        <w:spacing w:line="240" w:lineRule="auto"/>
+        <w:ind w:left="0" w:firstLine="360"/>
+        <w:jc w:val="both"/>
+        <w:rPr>
+          <w:rFonts w:ascii="Times New Roman" w:hAnsi="Times New Roman" w:cs="Times New Roman"/>
+          <w:sz w:val="28"/>
+          <w:szCs w:val="28"/>
+        </w:rPr>
+      </w:pPr>
+    </w:p>
+    <w:p>
+      <w:pPr>
+        <w:pStyle w:val="a3"/>
+        <w:spacing w:line="240" w:lineRule="auto"/>
+        <w:ind w:left="0" w:firstLine="360"/>
+        <w:jc w:val="both"/>
+        <w:rPr>
+          <w:rFonts w:ascii="Times New Roman" w:hAnsi="Times New Roman" w:cs="Times New Roman"/>
+          <w:sz w:val="28"/>
+          <w:szCs w:val="28"/>
+        </w:rPr>
+      </w:pPr>
+      <w:r>
+        <w:rPr>
+          <w:rFonts w:ascii="Times New Roman" w:hAnsi="Times New Roman" w:cs="Times New Roman"/>
+          <w:sz w:val="28"/>
+          <w:szCs w:val="28"/>
+        </w:rPr>
+        <w:t xml:space="preserve">Одним из примеров может служить немецкая программа </w:t>
+      </w:r>
+      <w:proofErr w:type="spellStart"/>
+      <w:r>
+        <w:rPr>
+          <w:rFonts w:ascii="Times New Roman" w:hAnsi="Times New Roman" w:cs="Times New Roman"/>
+          <w:sz w:val="28"/>
+          <w:szCs w:val="28"/>
+          <w:lang w:val="en-US"/>
+        </w:rPr>
+        <w:t>MemBrain</w:t>
+      </w:r>
+      <w:proofErr w:type="spellEnd"/>
+      <w:r>
+        <w:rPr>
+          <w:rFonts w:ascii="Times New Roman" w:hAnsi="Times New Roman" w:cs="Times New Roman"/>
+          <w:sz w:val="28"/>
+          <w:szCs w:val="28"/>
+        </w:rPr>
+        <w:t xml:space="preserve">. Отличается от вышеперечисленных крупных продуктов она тем, что предлагает бесплатную лицензию для некоммерческого и академического использования. Однако данный продукт, все же, не совсем подходит для начальных этапов работы с </w:t>
+      </w:r>
+      <w:proofErr w:type="spellStart"/>
+      <w:r>
+        <w:rPr>
+          <w:rFonts w:ascii="Times New Roman" w:hAnsi="Times New Roman" w:cs="Times New Roman"/>
+          <w:sz w:val="28"/>
+          <w:szCs w:val="28"/>
+        </w:rPr>
+        <w:t>нейросетями</w:t>
+      </w:r>
+      <w:proofErr w:type="spellEnd"/>
+      <w:r>
+        <w:rPr>
+          <w:rFonts w:ascii="Times New Roman" w:hAnsi="Times New Roman" w:cs="Times New Roman"/>
+          <w:sz w:val="28"/>
+          <w:szCs w:val="28"/>
+        </w:rPr>
+        <w:t xml:space="preserve"> по причине отсутствия поддержки какого-либо языка кроме английского, что, впрочем, не должно стать для студентов проблемой, но дополнительным раздражающим элементом стать вполне может.</w:t>
+      </w:r>
+    </w:p>
+    <w:p>
+      <w:pPr>
+        <w:pStyle w:val="a3"/>
+        <w:spacing w:line="240" w:lineRule="auto"/>
+        <w:ind w:left="0" w:firstLine="360"/>
+        <w:jc w:val="both"/>
+        <w:rPr>
+          <w:rFonts w:ascii="Times New Roman" w:hAnsi="Times New Roman" w:cs="Times New Roman"/>
+          <w:sz w:val="28"/>
+          <w:szCs w:val="28"/>
+        </w:rPr>
+      </w:pPr>
+    </w:p>
+    <w:p>
+      <w:pPr>
+        <w:pStyle w:val="a3"/>
+        <w:spacing w:line="240" w:lineRule="auto"/>
+        <w:ind w:left="0" w:firstLine="360"/>
+        <w:jc w:val="both"/>
+        <w:rPr>
+          <w:rFonts w:ascii="Times New Roman" w:hAnsi="Times New Roman" w:cs="Times New Roman"/>
+          <w:sz w:val="28"/>
+          <w:szCs w:val="28"/>
+        </w:rPr>
+      </w:pPr>
+      <w:r>
+        <w:rPr>
+          <w:rFonts w:ascii="Times New Roman" w:hAnsi="Times New Roman" w:cs="Times New Roman"/>
+          <w:sz w:val="28"/>
+          <w:szCs w:val="28"/>
+        </w:rPr>
+        <w:t>В целом, во всех приведенных программных средствах присутствует возможность оценки качества используемых алгоритмов, но ни один из этих программных пакетов не является достаточно простым, чтобы обеспечить первичное ознакомление с алгоритмами машинного обучения и быстрый выбор наиболее эффективного способа обработки конкретного набора данных. Эту задачу мы и попытаемся решить в своей работе.</w:t>
+      </w:r>
+    </w:p>
+    <w:p>
+      <w:pPr>
+        <w:spacing w:line="240" w:lineRule="auto"/>
+        <w:ind w:firstLine="360"/>
+        <w:jc w:val="both"/>
+        <w:rPr>
+          <w:rFonts w:ascii="Times New Roman" w:hAnsi="Times New Roman" w:cs="Times New Roman"/>
+          <w:sz w:val="28"/>
+          <w:szCs w:val="28"/>
+        </w:rPr>
+      </w:pPr>
+      <w:r>
+        <w:rPr>
+          <w:rFonts w:ascii="Times New Roman" w:hAnsi="Times New Roman" w:cs="Times New Roman"/>
+          <w:sz w:val="28"/>
+          <w:szCs w:val="28"/>
+        </w:rPr>
+        <w:br w:type="page"/>
+      </w:r>
+    </w:p>
+    <w:p>
+      <w:pPr>
+        <w:pStyle w:val="a3"/>
+        <w:numPr>
+          <w:ilvl w:val="1"/>
+          <w:numId w:val="3"/>
+        </w:numPr>
+        <w:spacing w:line="240" w:lineRule="auto"/>
+        <w:ind w:left="0" w:firstLine="360"/>
+        <w:jc w:val="both"/>
         <w:rPr>
           <w:rFonts w:ascii="Times New Roman" w:hAnsi="Times New Roman" w:cs="Times New Roman"/>
           <w:b/>
@@ -1144,12 +2153,796 @@
           <w:szCs w:val="28"/>
         </w:rPr>
       </w:pPr>
+      <w:r>
+        <w:rPr>
+          <w:rFonts w:ascii="Times New Roman" w:hAnsi="Times New Roman" w:cs="Times New Roman"/>
+          <w:b/>
+          <w:sz w:val="28"/>
+          <w:szCs w:val="28"/>
+        </w:rPr>
+        <w:lastRenderedPageBreak/>
+        <w:t>Постановка задачи</w:t>
+      </w:r>
+    </w:p>
+    <w:p>
+      <w:pPr>
+        <w:tabs>
+          <w:tab w:val="left" w:pos="0"/>
+        </w:tabs>
+        <w:spacing w:line="240" w:lineRule="auto"/>
+        <w:ind w:firstLine="360"/>
+        <w:jc w:val="both"/>
+        <w:rPr>
+          <w:rFonts w:ascii="Times New Roman" w:hAnsi="Times New Roman" w:cs="Times New Roman"/>
+          <w:sz w:val="28"/>
+          <w:szCs w:val="28"/>
+        </w:rPr>
+      </w:pPr>
+      <w:r>
+        <w:rPr>
+          <w:rFonts w:ascii="Times New Roman" w:hAnsi="Times New Roman" w:cs="Times New Roman"/>
+          <w:sz w:val="28"/>
+          <w:szCs w:val="28"/>
+        </w:rPr>
+        <w:t xml:space="preserve">Основной </w:t>
+      </w:r>
+      <w:r>
+        <w:rPr>
+          <w:rFonts w:ascii="Times New Roman" w:hAnsi="Times New Roman" w:cs="Times New Roman"/>
+          <w:sz w:val="28"/>
+          <w:szCs w:val="28"/>
+        </w:rPr>
+        <w:t>задачей при проектировании приложения для оценки качества алгоритмов машинного обучения является создание достаточно простого и удобного инструмента для быстрой проверки первичных гипотез относительно выбора оптимального алгоритма для конкретного набора данных.</w:t>
+      </w:r>
+    </w:p>
+    <w:p>
+      <w:pPr>
+        <w:tabs>
+          <w:tab w:val="left" w:pos="0"/>
+        </w:tabs>
+        <w:spacing w:line="240" w:lineRule="auto"/>
+        <w:ind w:firstLine="360"/>
+        <w:jc w:val="both"/>
+        <w:rPr>
+          <w:rFonts w:ascii="Times New Roman" w:hAnsi="Times New Roman" w:cs="Times New Roman"/>
+          <w:sz w:val="28"/>
+          <w:szCs w:val="28"/>
+        </w:rPr>
+      </w:pPr>
+      <w:r>
+        <w:rPr>
+          <w:rFonts w:ascii="Times New Roman" w:hAnsi="Times New Roman" w:cs="Times New Roman"/>
+          <w:sz w:val="28"/>
+          <w:szCs w:val="28"/>
+        </w:rPr>
+        <w:t>По причине исключительно большой трудоемкости построения алгоритмов машинного обучения с нуля на языках системного программирования, подобных</w:t>
+      </w:r>
+      <w:proofErr w:type="gramStart"/>
+      <w:r>
+        <w:rPr>
+          <w:rFonts w:ascii="Times New Roman" w:hAnsi="Times New Roman" w:cs="Times New Roman"/>
+          <w:sz w:val="28"/>
+          <w:szCs w:val="28"/>
+        </w:rPr>
+        <w:t xml:space="preserve"> С</w:t>
+      </w:r>
+      <w:proofErr w:type="gramEnd"/>
+      <w:r>
+        <w:rPr>
+          <w:rFonts w:ascii="Times New Roman" w:hAnsi="Times New Roman" w:cs="Times New Roman"/>
+          <w:sz w:val="28"/>
+          <w:szCs w:val="28"/>
+        </w:rPr>
+        <w:t xml:space="preserve">++, в данной работе будет широко использоваться высокоуровневый язык программирования </w:t>
+      </w:r>
+      <w:r>
+        <w:rPr>
+          <w:rFonts w:ascii="Times New Roman" w:hAnsi="Times New Roman" w:cs="Times New Roman"/>
+          <w:sz w:val="28"/>
+          <w:szCs w:val="28"/>
+          <w:lang w:val="en-US"/>
+        </w:rPr>
+        <w:t>Python</w:t>
+      </w:r>
+      <w:r>
+        <w:rPr>
+          <w:rFonts w:ascii="Times New Roman" w:hAnsi="Times New Roman" w:cs="Times New Roman"/>
+          <w:sz w:val="28"/>
+          <w:szCs w:val="28"/>
+        </w:rPr>
+        <w:t xml:space="preserve">, который, к тому же, многие программисты предпочитают использовать в задачах машинного обучения наряду с </w:t>
+      </w:r>
+      <w:r>
+        <w:rPr>
+          <w:rFonts w:ascii="Times New Roman" w:hAnsi="Times New Roman" w:cs="Times New Roman"/>
+          <w:sz w:val="28"/>
+          <w:szCs w:val="28"/>
+        </w:rPr>
+        <w:t xml:space="preserve">языками </w:t>
+      </w:r>
+      <w:proofErr w:type="spellStart"/>
+      <w:r>
+        <w:rPr>
+          <w:rFonts w:ascii="Times New Roman" w:hAnsi="Times New Roman" w:cs="Times New Roman"/>
+          <w:sz w:val="28"/>
+          <w:szCs w:val="28"/>
+          <w:lang w:val="en-US"/>
+        </w:rPr>
+        <w:t>Matlab</w:t>
+      </w:r>
+      <w:proofErr w:type="spellEnd"/>
+      <w:r>
+        <w:rPr>
+          <w:rFonts w:ascii="Times New Roman" w:hAnsi="Times New Roman" w:cs="Times New Roman"/>
+          <w:sz w:val="28"/>
+          <w:szCs w:val="28"/>
+        </w:rPr>
+        <w:t xml:space="preserve"> </w:t>
+      </w:r>
+      <w:r>
+        <w:rPr>
+          <w:rFonts w:ascii="Times New Roman" w:hAnsi="Times New Roman" w:cs="Times New Roman"/>
+          <w:sz w:val="28"/>
+          <w:szCs w:val="28"/>
+        </w:rPr>
+        <w:t xml:space="preserve">и </w:t>
+      </w:r>
+      <w:r>
+        <w:rPr>
+          <w:rFonts w:ascii="Times New Roman" w:hAnsi="Times New Roman" w:cs="Times New Roman"/>
+          <w:sz w:val="28"/>
+          <w:szCs w:val="28"/>
+          <w:lang w:val="en-US"/>
+        </w:rPr>
+        <w:t>R</w:t>
+      </w:r>
+      <w:r>
+        <w:rPr>
+          <w:rFonts w:ascii="Times New Roman" w:hAnsi="Times New Roman" w:cs="Times New Roman"/>
+          <w:sz w:val="28"/>
+          <w:szCs w:val="28"/>
+        </w:rPr>
+        <w:t>.</w:t>
+      </w:r>
+    </w:p>
+    <w:p>
+      <w:pPr>
+        <w:tabs>
+          <w:tab w:val="left" w:pos="0"/>
+        </w:tabs>
+        <w:spacing w:line="240" w:lineRule="auto"/>
+        <w:ind w:firstLine="360"/>
+        <w:jc w:val="both"/>
+        <w:rPr>
+          <w:rFonts w:ascii="Times New Roman" w:hAnsi="Times New Roman" w:cs="Times New Roman"/>
+          <w:sz w:val="28"/>
+          <w:szCs w:val="28"/>
+        </w:rPr>
+      </w:pPr>
+      <w:r>
+        <w:rPr>
+          <w:rFonts w:ascii="Times New Roman" w:hAnsi="Times New Roman" w:cs="Times New Roman"/>
+          <w:sz w:val="28"/>
+          <w:szCs w:val="28"/>
+        </w:rPr>
+        <w:t xml:space="preserve">Особо стоит отметить использование в приложении библиотек </w:t>
+      </w:r>
+      <w:proofErr w:type="spellStart"/>
+      <w:r>
+        <w:rPr>
+          <w:rFonts w:ascii="Times New Roman" w:hAnsi="Times New Roman" w:cs="Times New Roman"/>
+          <w:sz w:val="28"/>
+          <w:szCs w:val="28"/>
+          <w:lang w:val="en-US"/>
+        </w:rPr>
+        <w:t>PyBrain</w:t>
+      </w:r>
+      <w:proofErr w:type="spellEnd"/>
+      <w:r>
+        <w:rPr>
+          <w:rFonts w:ascii="Times New Roman" w:hAnsi="Times New Roman" w:cs="Times New Roman"/>
+          <w:sz w:val="28"/>
+          <w:szCs w:val="28"/>
+        </w:rPr>
+        <w:t xml:space="preserve"> </w:t>
+      </w:r>
+      <w:r>
+        <w:rPr>
+          <w:rFonts w:ascii="Times New Roman" w:hAnsi="Times New Roman" w:cs="Times New Roman"/>
+          <w:sz w:val="28"/>
+          <w:szCs w:val="28"/>
+        </w:rPr>
+        <w:t xml:space="preserve">и </w:t>
+      </w:r>
+      <w:proofErr w:type="spellStart"/>
+      <w:r>
+        <w:rPr>
+          <w:rFonts w:ascii="Times New Roman" w:hAnsi="Times New Roman" w:cs="Times New Roman"/>
+          <w:sz w:val="28"/>
+          <w:szCs w:val="28"/>
+          <w:lang w:val="en-US"/>
+        </w:rPr>
+        <w:t>Scikit</w:t>
+      </w:r>
+      <w:proofErr w:type="spellEnd"/>
+      <w:r>
+        <w:rPr>
+          <w:rFonts w:ascii="Times New Roman" w:hAnsi="Times New Roman" w:cs="Times New Roman"/>
+          <w:sz w:val="28"/>
+          <w:szCs w:val="28"/>
+        </w:rPr>
+        <w:t>-</w:t>
+      </w:r>
+      <w:r>
+        <w:rPr>
+          <w:rFonts w:ascii="Times New Roman" w:hAnsi="Times New Roman" w:cs="Times New Roman"/>
+          <w:sz w:val="28"/>
+          <w:szCs w:val="28"/>
+          <w:lang w:val="en-US"/>
+        </w:rPr>
+        <w:t>learn</w:t>
+      </w:r>
+      <w:r>
+        <w:rPr>
+          <w:rFonts w:ascii="Times New Roman" w:hAnsi="Times New Roman" w:cs="Times New Roman"/>
+          <w:sz w:val="28"/>
+          <w:szCs w:val="28"/>
+        </w:rPr>
+        <w:t>, реализующих многие алгоритмы машинного обучения и содержащие большое количество доступных для использования метрик оценки данных алгоритмов.</w:t>
+      </w:r>
+    </w:p>
+    <w:p>
+      <w:pPr>
+        <w:pStyle w:val="a4"/>
+        <w:spacing w:before="0" w:beforeAutospacing="0" w:after="0" w:afterAutospacing="0"/>
+        <w:ind w:firstLine="360"/>
+        <w:jc w:val="both"/>
+        <w:rPr>
+          <w:sz w:val="28"/>
+          <w:szCs w:val="28"/>
+        </w:rPr>
+      </w:pPr>
+      <w:proofErr w:type="spellStart"/>
+      <w:proofErr w:type="gramStart"/>
+      <w:r>
+        <w:rPr>
+          <w:sz w:val="28"/>
+          <w:szCs w:val="28"/>
+          <w:lang w:val="en-US"/>
+        </w:rPr>
+        <w:t>PyBrain</w:t>
+      </w:r>
+      <w:proofErr w:type="spellEnd"/>
+      <w:r>
+        <w:rPr>
+          <w:sz w:val="28"/>
+          <w:szCs w:val="28"/>
+        </w:rPr>
+        <w:t xml:space="preserve"> – </w:t>
+      </w:r>
+      <w:r>
+        <w:rPr>
+          <w:sz w:val="28"/>
+          <w:szCs w:val="28"/>
+        </w:rPr>
+        <w:t xml:space="preserve">одна из лучших библиотек в мире </w:t>
+      </w:r>
+      <w:r>
+        <w:rPr>
+          <w:sz w:val="28"/>
+          <w:szCs w:val="28"/>
+          <w:lang w:val="en-US"/>
+        </w:rPr>
+        <w:t>Python</w:t>
+      </w:r>
+      <w:r>
+        <w:rPr>
+          <w:sz w:val="28"/>
+          <w:szCs w:val="28"/>
+        </w:rPr>
+        <w:t xml:space="preserve"> </w:t>
+      </w:r>
+      <w:r>
+        <w:rPr>
+          <w:sz w:val="28"/>
+          <w:szCs w:val="28"/>
+        </w:rPr>
+        <w:t>для реализации и изучения разнообразных алгоритмов, связанных с нейронными сетями.</w:t>
+      </w:r>
+      <w:proofErr w:type="gramEnd"/>
+      <w:r>
+        <w:rPr>
+          <w:sz w:val="28"/>
+          <w:szCs w:val="28"/>
+        </w:rPr>
+        <w:t xml:space="preserve"> </w:t>
+      </w:r>
+      <w:proofErr w:type="spellStart"/>
+      <w:r>
+        <w:rPr>
+          <w:sz w:val="28"/>
+          <w:szCs w:val="28"/>
+          <w:lang w:val="en-US"/>
+        </w:rPr>
+        <w:t>Scikit</w:t>
+      </w:r>
+      <w:proofErr w:type="spellEnd"/>
+      <w:r>
+        <w:rPr>
+          <w:sz w:val="28"/>
+          <w:szCs w:val="28"/>
+        </w:rPr>
+        <w:t>-</w:t>
+      </w:r>
+      <w:r>
+        <w:rPr>
+          <w:sz w:val="28"/>
+          <w:szCs w:val="28"/>
+          <w:lang w:val="en-US"/>
+        </w:rPr>
+        <w:t>learn</w:t>
+      </w:r>
+      <w:r>
+        <w:rPr>
+          <w:sz w:val="28"/>
+          <w:szCs w:val="28"/>
+        </w:rPr>
+        <w:t xml:space="preserve"> </w:t>
+      </w:r>
+      <w:r>
+        <w:rPr>
+          <w:sz w:val="28"/>
+          <w:szCs w:val="28"/>
+        </w:rPr>
+        <w:t xml:space="preserve">реализует часть алгоритмов машинного обучения, которая лежит за пределами </w:t>
+      </w:r>
+      <w:proofErr w:type="spellStart"/>
+      <w:r>
+        <w:rPr>
+          <w:sz w:val="28"/>
+          <w:szCs w:val="28"/>
+        </w:rPr>
+        <w:t>нейросетевых</w:t>
+      </w:r>
+      <w:proofErr w:type="spellEnd"/>
+      <w:r>
+        <w:rPr>
+          <w:sz w:val="28"/>
+          <w:szCs w:val="28"/>
+        </w:rPr>
+        <w:t xml:space="preserve"> алгоритмов: бинарные деревья, метод опорных векторов, алгоритмы кластеризации. Кроме того, данная библиотека снабжена набором </w:t>
+      </w:r>
+      <w:proofErr w:type="gramStart"/>
+      <w:r>
+        <w:rPr>
+          <w:sz w:val="28"/>
+          <w:szCs w:val="28"/>
+        </w:rPr>
+        <w:t>метрик оценки качества алгоритмов машинного обучения</w:t>
+      </w:r>
+      <w:proofErr w:type="gramEnd"/>
+      <w:r>
+        <w:rPr>
+          <w:sz w:val="28"/>
+          <w:szCs w:val="28"/>
+        </w:rPr>
+        <w:t xml:space="preserve"> буквально на все случаи жизни.</w:t>
+      </w:r>
+    </w:p>
+    <w:p>
+      <w:pPr>
+        <w:pStyle w:val="a4"/>
+        <w:spacing w:before="0" w:beforeAutospacing="0" w:after="0" w:afterAutospacing="0"/>
+        <w:ind w:firstLine="360"/>
+        <w:jc w:val="both"/>
+        <w:rPr>
+          <w:color w:val="000000"/>
+          <w:sz w:val="28"/>
+          <w:szCs w:val="28"/>
+        </w:rPr>
+      </w:pPr>
+    </w:p>
+    <w:p>
+      <w:pPr>
+        <w:spacing w:line="240" w:lineRule="auto"/>
+        <w:ind w:firstLine="360"/>
+        <w:jc w:val="both"/>
+        <w:rPr>
+          <w:rFonts w:ascii="Times New Roman" w:hAnsi="Times New Roman" w:cs="Times New Roman"/>
+          <w:sz w:val="28"/>
+          <w:szCs w:val="28"/>
+        </w:rPr>
+      </w:pPr>
+      <w:r>
+        <w:rPr>
+          <w:rFonts w:ascii="Times New Roman" w:hAnsi="Times New Roman" w:cs="Times New Roman"/>
+          <w:sz w:val="28"/>
+          <w:szCs w:val="28"/>
+        </w:rPr>
+        <w:t xml:space="preserve">Для построения графического интерфейса используется библиотека </w:t>
+      </w:r>
+      <w:r>
+        <w:rPr>
+          <w:rFonts w:ascii="Times New Roman" w:hAnsi="Times New Roman" w:cs="Times New Roman"/>
+          <w:sz w:val="28"/>
+          <w:szCs w:val="28"/>
+          <w:lang w:val="en-US"/>
+        </w:rPr>
+        <w:t>Glade</w:t>
+      </w:r>
+      <w:r>
+        <w:rPr>
+          <w:rFonts w:ascii="Times New Roman" w:hAnsi="Times New Roman" w:cs="Times New Roman"/>
+          <w:sz w:val="28"/>
+          <w:szCs w:val="28"/>
+        </w:rPr>
+        <w:t xml:space="preserve">, генерирующая описание графического интерфейса на основе </w:t>
+      </w:r>
+      <w:r>
+        <w:rPr>
+          <w:rFonts w:ascii="Times New Roman" w:hAnsi="Times New Roman" w:cs="Times New Roman"/>
+          <w:sz w:val="28"/>
+          <w:szCs w:val="28"/>
+          <w:lang w:val="en-US"/>
+        </w:rPr>
+        <w:t>XML</w:t>
+      </w:r>
+      <w:r>
+        <w:rPr>
+          <w:rFonts w:ascii="Times New Roman" w:hAnsi="Times New Roman" w:cs="Times New Roman"/>
+          <w:sz w:val="28"/>
+          <w:szCs w:val="28"/>
+        </w:rPr>
+        <w:t xml:space="preserve">. </w:t>
+      </w:r>
+      <w:r>
+        <w:rPr>
+          <w:rFonts w:ascii="Times New Roman" w:hAnsi="Times New Roman" w:cs="Times New Roman"/>
+          <w:sz w:val="28"/>
+          <w:szCs w:val="28"/>
+        </w:rPr>
+        <w:t>Потенциально</w:t>
+      </w:r>
+      <w:r>
+        <w:rPr>
+          <w:rFonts w:ascii="Times New Roman" w:hAnsi="Times New Roman" w:cs="Times New Roman"/>
+          <w:sz w:val="28"/>
+          <w:szCs w:val="28"/>
+        </w:rPr>
+        <w:t xml:space="preserve"> </w:t>
+      </w:r>
+      <w:r>
+        <w:rPr>
+          <w:rFonts w:ascii="Times New Roman" w:hAnsi="Times New Roman" w:cs="Times New Roman"/>
+          <w:sz w:val="28"/>
+          <w:szCs w:val="28"/>
+        </w:rPr>
+        <w:t xml:space="preserve">есть возможность получить кроссплатформенную реализацию графического интерфейса, так как существует порт </w:t>
+      </w:r>
+      <w:r>
+        <w:rPr>
+          <w:rFonts w:ascii="Times New Roman" w:hAnsi="Times New Roman" w:cs="Times New Roman"/>
+          <w:sz w:val="28"/>
+          <w:szCs w:val="28"/>
+          <w:lang w:val="en-US"/>
+        </w:rPr>
+        <w:t>Glade</w:t>
+      </w:r>
+      <w:r>
+        <w:rPr>
+          <w:rFonts w:ascii="Times New Roman" w:hAnsi="Times New Roman" w:cs="Times New Roman"/>
+          <w:sz w:val="28"/>
+          <w:szCs w:val="28"/>
+        </w:rPr>
+        <w:t xml:space="preserve"> </w:t>
+      </w:r>
+      <w:r>
+        <w:rPr>
+          <w:rFonts w:ascii="Times New Roman" w:hAnsi="Times New Roman" w:cs="Times New Roman"/>
+          <w:sz w:val="28"/>
+          <w:szCs w:val="28"/>
+        </w:rPr>
+        <w:t xml:space="preserve">для семейства ОС </w:t>
+      </w:r>
+      <w:r>
+        <w:rPr>
+          <w:rFonts w:ascii="Times New Roman" w:hAnsi="Times New Roman" w:cs="Times New Roman"/>
+          <w:sz w:val="28"/>
+          <w:szCs w:val="28"/>
+          <w:lang w:val="en-US"/>
+        </w:rPr>
+        <w:t>Windows</w:t>
+      </w:r>
+      <w:r>
+        <w:rPr>
+          <w:rFonts w:ascii="Times New Roman" w:hAnsi="Times New Roman" w:cs="Times New Roman"/>
+          <w:sz w:val="28"/>
+          <w:szCs w:val="28"/>
+        </w:rPr>
+        <w:t xml:space="preserve">. В пользу </w:t>
+      </w:r>
+      <w:r>
+        <w:rPr>
+          <w:rFonts w:ascii="Times New Roman" w:hAnsi="Times New Roman" w:cs="Times New Roman"/>
+          <w:sz w:val="28"/>
+          <w:szCs w:val="28"/>
+          <w:lang w:val="en-US"/>
+        </w:rPr>
+        <w:t>Glade</w:t>
+      </w:r>
+      <w:r>
+        <w:rPr>
+          <w:rFonts w:ascii="Times New Roman" w:hAnsi="Times New Roman" w:cs="Times New Roman"/>
+          <w:sz w:val="28"/>
+          <w:szCs w:val="28"/>
+        </w:rPr>
+        <w:t xml:space="preserve"> </w:t>
+      </w:r>
+      <w:r>
+        <w:rPr>
+          <w:rFonts w:ascii="Times New Roman" w:hAnsi="Times New Roman" w:cs="Times New Roman"/>
+          <w:sz w:val="28"/>
+          <w:szCs w:val="28"/>
+        </w:rPr>
+        <w:t xml:space="preserve">также говорит наличие удобного инструмента для проектирования интерфейса – </w:t>
+      </w:r>
+      <w:r>
+        <w:rPr>
+          <w:rFonts w:ascii="Times New Roman" w:hAnsi="Times New Roman" w:cs="Times New Roman"/>
+          <w:sz w:val="28"/>
+          <w:szCs w:val="28"/>
+          <w:lang w:val="en-US"/>
+        </w:rPr>
+        <w:t>Glade</w:t>
+      </w:r>
+      <w:r>
+        <w:rPr>
+          <w:rFonts w:ascii="Times New Roman" w:hAnsi="Times New Roman" w:cs="Times New Roman"/>
+          <w:sz w:val="28"/>
+          <w:szCs w:val="28"/>
+        </w:rPr>
+        <w:t xml:space="preserve"> </w:t>
+      </w:r>
+      <w:r>
+        <w:rPr>
+          <w:rFonts w:ascii="Times New Roman" w:hAnsi="Times New Roman" w:cs="Times New Roman"/>
+          <w:sz w:val="28"/>
+          <w:szCs w:val="28"/>
+          <w:lang w:val="en-US"/>
+        </w:rPr>
+        <w:t>Interface</w:t>
+      </w:r>
+      <w:r>
+        <w:rPr>
+          <w:rFonts w:ascii="Times New Roman" w:hAnsi="Times New Roman" w:cs="Times New Roman"/>
+          <w:sz w:val="28"/>
+          <w:szCs w:val="28"/>
+        </w:rPr>
+        <w:t xml:space="preserve"> </w:t>
+      </w:r>
+      <w:r>
+        <w:rPr>
+          <w:rFonts w:ascii="Times New Roman" w:hAnsi="Times New Roman" w:cs="Times New Roman"/>
+          <w:sz w:val="28"/>
+          <w:szCs w:val="28"/>
+          <w:lang w:val="en-US"/>
+        </w:rPr>
+        <w:t>Designer</w:t>
+      </w:r>
+      <w:r>
+        <w:rPr>
+          <w:rFonts w:ascii="Times New Roman" w:hAnsi="Times New Roman" w:cs="Times New Roman"/>
+          <w:sz w:val="28"/>
+          <w:szCs w:val="28"/>
+        </w:rPr>
+        <w:t>.</w:t>
+      </w:r>
+    </w:p>
+    <w:p>
+      <w:pPr>
+        <w:spacing w:line="240" w:lineRule="auto"/>
+        <w:ind w:firstLine="360"/>
+        <w:jc w:val="both"/>
+        <w:rPr>
+          <w:rFonts w:ascii="Times New Roman" w:hAnsi="Times New Roman" w:cs="Times New Roman"/>
+          <w:sz w:val="28"/>
+          <w:szCs w:val="28"/>
+        </w:rPr>
+      </w:pPr>
+      <w:r>
+        <w:rPr>
+          <w:rFonts w:ascii="Times New Roman" w:hAnsi="Times New Roman" w:cs="Times New Roman"/>
+          <w:sz w:val="28"/>
+          <w:szCs w:val="28"/>
+        </w:rPr>
+        <w:t>Основными</w:t>
+      </w:r>
+      <w:r>
+        <w:rPr>
+          <w:rFonts w:ascii="Times New Roman" w:hAnsi="Times New Roman" w:cs="Times New Roman"/>
+          <w:sz w:val="28"/>
+          <w:szCs w:val="28"/>
+        </w:rPr>
+        <w:t xml:space="preserve"> </w:t>
+      </w:r>
+      <w:r>
+        <w:rPr>
+          <w:rFonts w:ascii="Times New Roman" w:hAnsi="Times New Roman" w:cs="Times New Roman"/>
+          <w:sz w:val="28"/>
+          <w:szCs w:val="28"/>
+        </w:rPr>
+        <w:t>целевыми операционными</w:t>
+      </w:r>
+      <w:r>
+        <w:rPr>
+          <w:rFonts w:ascii="Times New Roman" w:hAnsi="Times New Roman" w:cs="Times New Roman"/>
+          <w:sz w:val="28"/>
+          <w:szCs w:val="28"/>
+        </w:rPr>
+        <w:t xml:space="preserve"> </w:t>
+      </w:r>
+      <w:r>
+        <w:rPr>
+          <w:rFonts w:ascii="Times New Roman" w:hAnsi="Times New Roman" w:cs="Times New Roman"/>
+          <w:sz w:val="28"/>
+          <w:szCs w:val="28"/>
+        </w:rPr>
+        <w:t>системами</w:t>
+      </w:r>
+      <w:r>
+        <w:rPr>
+          <w:rFonts w:ascii="Times New Roman" w:hAnsi="Times New Roman" w:cs="Times New Roman"/>
+          <w:sz w:val="28"/>
+          <w:szCs w:val="28"/>
+        </w:rPr>
+        <w:t xml:space="preserve"> </w:t>
+      </w:r>
+      <w:r>
+        <w:rPr>
+          <w:rFonts w:ascii="Times New Roman" w:hAnsi="Times New Roman" w:cs="Times New Roman"/>
+          <w:sz w:val="28"/>
+          <w:szCs w:val="28"/>
+        </w:rPr>
+        <w:t>буду</w:t>
+      </w:r>
+      <w:r>
+        <w:rPr>
+          <w:rFonts w:ascii="Times New Roman" w:hAnsi="Times New Roman" w:cs="Times New Roman"/>
+          <w:sz w:val="28"/>
+          <w:szCs w:val="28"/>
+        </w:rPr>
+        <w:t>т являться</w:t>
+      </w:r>
+      <w:r>
+        <w:rPr>
+          <w:rFonts w:ascii="Times New Roman" w:hAnsi="Times New Roman" w:cs="Times New Roman"/>
+          <w:sz w:val="28"/>
+          <w:szCs w:val="28"/>
+        </w:rPr>
+        <w:t xml:space="preserve"> </w:t>
+      </w:r>
+      <w:proofErr w:type="spellStart"/>
+      <w:r>
+        <w:rPr>
+          <w:rFonts w:ascii="Times New Roman" w:hAnsi="Times New Roman" w:cs="Times New Roman"/>
+          <w:sz w:val="28"/>
+          <w:szCs w:val="28"/>
+          <w:lang w:val="en-US"/>
+        </w:rPr>
+        <w:t>Debian</w:t>
+      </w:r>
+      <w:proofErr w:type="spellEnd"/>
+      <w:r>
+        <w:rPr>
+          <w:rFonts w:ascii="Times New Roman" w:hAnsi="Times New Roman" w:cs="Times New Roman"/>
+          <w:sz w:val="28"/>
+          <w:szCs w:val="28"/>
+        </w:rPr>
+        <w:t>-</w:t>
+      </w:r>
+      <w:r>
+        <w:rPr>
+          <w:rFonts w:ascii="Times New Roman" w:hAnsi="Times New Roman" w:cs="Times New Roman"/>
+          <w:sz w:val="28"/>
+          <w:szCs w:val="28"/>
+          <w:lang w:val="en-US"/>
+        </w:rPr>
+        <w:t>based</w:t>
+      </w:r>
+      <w:r>
+        <w:rPr>
+          <w:rFonts w:ascii="Times New Roman" w:hAnsi="Times New Roman" w:cs="Times New Roman"/>
+          <w:sz w:val="28"/>
+          <w:szCs w:val="28"/>
+        </w:rPr>
+        <w:t xml:space="preserve"> </w:t>
+      </w:r>
+      <w:r>
+        <w:rPr>
+          <w:rFonts w:ascii="Times New Roman" w:hAnsi="Times New Roman" w:cs="Times New Roman"/>
+          <w:sz w:val="28"/>
+          <w:szCs w:val="28"/>
+        </w:rPr>
+        <w:t xml:space="preserve">дистрибутивы </w:t>
+      </w:r>
+      <w:r>
+        <w:rPr>
+          <w:rFonts w:ascii="Times New Roman" w:hAnsi="Times New Roman" w:cs="Times New Roman"/>
+          <w:sz w:val="28"/>
+          <w:szCs w:val="28"/>
+          <w:lang w:val="en-US"/>
+        </w:rPr>
+        <w:t>Linux</w:t>
+      </w:r>
+      <w:r>
+        <w:rPr>
+          <w:rFonts w:ascii="Times New Roman" w:hAnsi="Times New Roman" w:cs="Times New Roman"/>
+          <w:sz w:val="28"/>
+          <w:szCs w:val="28"/>
+        </w:rPr>
+        <w:t xml:space="preserve">, что соответствует сложившейся ситуации в области систем машинного обучения и позволяет следовать в полной степени лучшим традициям проектирования свободного программного обеспечения. Принципиально возможно </w:t>
+      </w:r>
+      <w:proofErr w:type="spellStart"/>
+      <w:r>
+        <w:rPr>
+          <w:rFonts w:ascii="Times New Roman" w:hAnsi="Times New Roman" w:cs="Times New Roman"/>
+          <w:sz w:val="28"/>
+          <w:szCs w:val="28"/>
+        </w:rPr>
+        <w:t>портирование</w:t>
+      </w:r>
+      <w:proofErr w:type="spellEnd"/>
+      <w:r>
+        <w:rPr>
+          <w:rFonts w:ascii="Times New Roman" w:hAnsi="Times New Roman" w:cs="Times New Roman"/>
+          <w:sz w:val="28"/>
+          <w:szCs w:val="28"/>
+        </w:rPr>
+        <w:t xml:space="preserve"> приложения для использования в сочетании с семейством операционных систем </w:t>
+      </w:r>
+      <w:r>
+        <w:rPr>
+          <w:rFonts w:ascii="Times New Roman" w:hAnsi="Times New Roman" w:cs="Times New Roman"/>
+          <w:sz w:val="28"/>
+          <w:szCs w:val="28"/>
+          <w:lang w:val="en-US"/>
+        </w:rPr>
+        <w:t>Windows</w:t>
+      </w:r>
+      <w:r>
+        <w:rPr>
+          <w:rFonts w:ascii="Times New Roman" w:hAnsi="Times New Roman" w:cs="Times New Roman"/>
+          <w:sz w:val="28"/>
+          <w:szCs w:val="28"/>
+        </w:rPr>
+        <w:t xml:space="preserve"> </w:t>
+      </w:r>
+      <w:r>
+        <w:rPr>
+          <w:rFonts w:ascii="Times New Roman" w:hAnsi="Times New Roman" w:cs="Times New Roman"/>
+          <w:sz w:val="28"/>
+          <w:szCs w:val="28"/>
+        </w:rPr>
+        <w:t>по причине кроссплатформенности абсолютного большинства используемых библиотек.</w:t>
+      </w:r>
       <w:bookmarkStart w:id="0" w:name="_GoBack"/>
       <w:bookmarkEnd w:id="0"/>
     </w:p>
+    <w:p>
+      <w:pPr>
+        <w:spacing w:line="240" w:lineRule="auto"/>
+        <w:ind w:firstLine="360"/>
+        <w:jc w:val="both"/>
+        <w:rPr>
+          <w:rFonts w:ascii="Times New Roman" w:hAnsi="Times New Roman" w:cs="Times New Roman"/>
+          <w:sz w:val="28"/>
+          <w:szCs w:val="28"/>
+        </w:rPr>
+      </w:pPr>
+    </w:p>
     <w:sectPr>
       <w:pgSz w:w="11906" w:h="16838"/>
-      <w:pgMar w:top="1134" w:right="850" w:bottom="1134" w:left="1701" w:header="708" w:footer="708" w:gutter="0"/>
+      <w:pgMar w:top="1134" w:right="567" w:bottom="1134" w:left="1418" w:header="709" w:footer="709" w:gutter="0"/>
       <w:cols w:space="708"/>
       <w:docGrid w:linePitch="360"/>
     </w:sectPr>
@@ -1776,6 +3569,22 @@
       <w:contextualSpacing/>
     </w:pPr>
   </w:style>
+  <w:style w:type="paragraph" w:styleId="a4">
+    <w:name w:val="Normal (Web)"/>
+    <w:basedOn w:val="a"/>
+    <w:uiPriority w:val="99"/>
+    <w:unhideWhenUsed/>
+    <w:rsid w:val="00564A4F"/>
+    <w:pPr>
+      <w:spacing w:before="100" w:beforeAutospacing="1" w:after="100" w:afterAutospacing="1" w:line="240" w:lineRule="auto"/>
+    </w:pPr>
+    <w:rPr>
+      <w:rFonts w:ascii="Times New Roman" w:eastAsia="Times New Roman" w:hAnsi="Times New Roman" w:cs="Times New Roman"/>
+      <w:sz w:val="24"/>
+      <w:szCs w:val="24"/>
+      <w:lang w:eastAsia="ru-RU"/>
+    </w:rPr>
+  </w:style>
 </w:styles>
 </file>
 
@@ -1976,6 +3785,22 @@
       <w:ind w:left="720"/>
       <w:contextualSpacing/>
     </w:pPr>
+  </w:style>
+  <w:style w:type="paragraph" w:styleId="a4">
+    <w:name w:val="Normal (Web)"/>
+    <w:basedOn w:val="a"/>
+    <w:uiPriority w:val="99"/>
+    <w:unhideWhenUsed/>
+    <w:rsid w:val="00564A4F"/>
+    <w:pPr>
+      <w:spacing w:before="100" w:beforeAutospacing="1" w:after="100" w:afterAutospacing="1" w:line="240" w:lineRule="auto"/>
+    </w:pPr>
+    <w:rPr>
+      <w:rFonts w:ascii="Times New Roman" w:eastAsia="Times New Roman" w:hAnsi="Times New Roman" w:cs="Times New Roman"/>
+      <w:sz w:val="24"/>
+      <w:szCs w:val="24"/>
+      <w:lang w:eastAsia="ru-RU"/>
+    </w:rPr>
   </w:style>
 </w:styles>
 </file>

</xml_diff>

<commit_message>
add Literature section to report
</commit_message>
<xml_diff>
--- a/report/Review.docx
+++ b/report/Review.docx
@@ -65,7 +65,6 @@
           <w:rFonts w:ascii="Times New Roman" w:hAnsi="Times New Roman" w:cs="Times New Roman"/>
           <w:sz w:val="28"/>
           <w:szCs w:val="28"/>
-          <w:lang w:val="en-US"/>
         </w:rPr>
       </w:pPr>
       <w:r>
@@ -119,268 +118,75 @@
           <w:szCs w:val="28"/>
           <w:lang w:val="en-US"/>
         </w:rPr>
-        <w:t xml:space="preserve">Stuart </w:t>
-      </w:r>
-      <w:proofErr w:type="spellStart"/>
-      <w:r>
-        <w:rPr>
-          <w:rFonts w:ascii="Times New Roman" w:hAnsi="Times New Roman" w:cs="Times New Roman"/>
-          <w:b/>
-          <w:sz w:val="28"/>
-          <w:szCs w:val="28"/>
-          <w:lang w:val="en-US"/>
-        </w:rPr>
-        <w:t>Russel</w:t>
-      </w:r>
-      <w:proofErr w:type="spellEnd"/>
-      <w:r>
-        <w:rPr>
-          <w:rFonts w:ascii="Times New Roman" w:hAnsi="Times New Roman" w:cs="Times New Roman"/>
-          <w:b/>
-          <w:sz w:val="28"/>
-          <w:szCs w:val="28"/>
-          <w:lang w:val="en-US"/>
-        </w:rPr>
-        <w:t xml:space="preserve">, Peter </w:t>
-      </w:r>
-      <w:proofErr w:type="spellStart"/>
-      <w:r>
-        <w:rPr>
-          <w:rFonts w:ascii="Times New Roman" w:hAnsi="Times New Roman" w:cs="Times New Roman"/>
-          <w:b/>
-          <w:sz w:val="28"/>
-          <w:szCs w:val="28"/>
-          <w:lang w:val="en-US"/>
-        </w:rPr>
-        <w:t>Norvig</w:t>
-      </w:r>
-      <w:proofErr w:type="spellEnd"/>
-      <w:r>
-        <w:rPr>
-          <w:rFonts w:ascii="Times New Roman" w:hAnsi="Times New Roman" w:cs="Times New Roman"/>
-          <w:b/>
-          <w:sz w:val="28"/>
-          <w:szCs w:val="28"/>
-          <w:lang w:val="en-US"/>
+        <w:t>Stuart Russel, Peter Norvig. Artifical Intelligence. A Modern Approach. 2010 – 1154c.</w:t>
+      </w:r>
+    </w:p>
+    <w:p>
+      <w:pPr>
+        <w:pStyle w:val="a3"/>
+        <w:spacing w:line="360" w:lineRule="auto"/>
+        <w:ind w:left="0" w:firstLine="360"/>
+        <w:jc w:val="both"/>
+        <w:rPr>
+          <w:rFonts w:ascii="Times New Roman" w:hAnsi="Times New Roman" w:cs="Times New Roman"/>
+          <w:sz w:val="28"/>
+          <w:szCs w:val="28"/>
+        </w:rPr>
+      </w:pPr>
+      <w:r>
+        <w:rPr>
+          <w:rFonts w:ascii="Times New Roman" w:hAnsi="Times New Roman" w:cs="Times New Roman"/>
+          <w:sz w:val="28"/>
+          <w:szCs w:val="28"/>
+        </w:rPr>
+        <w:t>Книга известных исследователей в области искусственного интеллекта Стюарта Рассела и Питера Норвига раскрывает последние наиболее важные применения искусственного интеллекта: распознавание речи, машинный перевод, роботизированные транспортные средства и домашних роботов. Также рассмотрено применение систем искусственного интеллекта в области поиска и обработки информации, техники использования больших объемов данных.</w:t>
+      </w:r>
+    </w:p>
+    <w:p>
+      <w:pPr>
+        <w:pStyle w:val="a3"/>
+        <w:spacing w:line="360" w:lineRule="auto"/>
+        <w:ind w:left="0" w:firstLine="360"/>
+        <w:jc w:val="both"/>
+        <w:rPr>
+          <w:rFonts w:ascii="Times New Roman" w:hAnsi="Times New Roman" w:cs="Times New Roman"/>
+          <w:sz w:val="28"/>
+          <w:szCs w:val="28"/>
+        </w:rPr>
+      </w:pPr>
+      <w:r>
+        <w:rPr>
+          <w:rFonts w:ascii="Times New Roman" w:hAnsi="Times New Roman" w:cs="Times New Roman"/>
+          <w:sz w:val="28"/>
+          <w:szCs w:val="28"/>
+        </w:rPr>
+        <w:t xml:space="preserve">Что характерно, Питер Норвиг является директором по исследованиям в корпорации </w:t>
+      </w:r>
+      <w:r>
+        <w:rPr>
+          <w:rFonts w:ascii="Times New Roman" w:hAnsi="Times New Roman" w:cs="Times New Roman"/>
+          <w:sz w:val="28"/>
+          <w:szCs w:val="28"/>
+          <w:lang w:val="en-US"/>
+        </w:rPr>
+        <w:t>Google</w:t>
+      </w:r>
+      <w:r>
+        <w:rPr>
+          <w:rFonts w:ascii="Times New Roman" w:hAnsi="Times New Roman" w:cs="Times New Roman"/>
+          <w:sz w:val="28"/>
+          <w:szCs w:val="28"/>
         </w:rPr>
         <w:t xml:space="preserve">. </w:t>
       </w:r>
-      <w:proofErr w:type="spellStart"/>
-      <w:r>
-        <w:rPr>
-          <w:rFonts w:ascii="Times New Roman" w:hAnsi="Times New Roman" w:cs="Times New Roman"/>
-          <w:b/>
-          <w:sz w:val="28"/>
-          <w:szCs w:val="28"/>
-          <w:lang w:val="en-US"/>
-        </w:rPr>
-        <w:t>Artifical</w:t>
-      </w:r>
-      <w:proofErr w:type="spellEnd"/>
-      <w:r>
-        <w:rPr>
-          <w:rFonts w:ascii="Times New Roman" w:hAnsi="Times New Roman" w:cs="Times New Roman"/>
-          <w:b/>
-          <w:sz w:val="28"/>
-          <w:szCs w:val="28"/>
-          <w:lang w:val="en-US"/>
-        </w:rPr>
-        <w:t xml:space="preserve"> Intelligence. A Modern Approach. 2010 – 1154c.</w:t>
-      </w:r>
-    </w:p>
-    <w:p>
-      <w:pPr>
-        <w:pStyle w:val="a3"/>
-        <w:spacing w:line="360" w:lineRule="auto"/>
-        <w:ind w:left="0" w:firstLine="360"/>
-        <w:jc w:val="both"/>
-        <w:rPr>
-          <w:rFonts w:ascii="Times New Roman" w:hAnsi="Times New Roman" w:cs="Times New Roman"/>
-          <w:sz w:val="28"/>
-          <w:szCs w:val="28"/>
-        </w:rPr>
-      </w:pPr>
-      <w:r>
-        <w:rPr>
-          <w:rFonts w:ascii="Times New Roman" w:hAnsi="Times New Roman" w:cs="Times New Roman"/>
-          <w:sz w:val="28"/>
-          <w:szCs w:val="28"/>
-        </w:rPr>
-        <w:t xml:space="preserve">Книга известных исследователей в области искусственного интеллекта Стюарта Рассела и Питера </w:t>
-      </w:r>
-      <w:proofErr w:type="spellStart"/>
-      <w:r>
-        <w:rPr>
-          <w:rFonts w:ascii="Times New Roman" w:hAnsi="Times New Roman" w:cs="Times New Roman"/>
-          <w:sz w:val="28"/>
-          <w:szCs w:val="28"/>
-        </w:rPr>
-        <w:t>Норвига</w:t>
-      </w:r>
-      <w:proofErr w:type="spellEnd"/>
-      <w:r>
-        <w:rPr>
-          <w:rFonts w:ascii="Times New Roman" w:hAnsi="Times New Roman" w:cs="Times New Roman"/>
-          <w:sz w:val="28"/>
-          <w:szCs w:val="28"/>
-        </w:rPr>
-        <w:t xml:space="preserve"> раскрывает последние наиболее важные применения искусственного интеллекта: распознавание речи, машинный перевод, роботизированные транспортные средства и домашних роботов. Также рассмотрено применение систем искусственного интеллекта в области поиска и обработки информации, техники использования больших объемов данных.</w:t>
-      </w:r>
-    </w:p>
-    <w:p>
-      <w:pPr>
-        <w:pStyle w:val="a3"/>
-        <w:spacing w:line="360" w:lineRule="auto"/>
-        <w:ind w:left="0" w:firstLine="360"/>
-        <w:jc w:val="both"/>
-        <w:rPr>
-          <w:rFonts w:ascii="Times New Roman" w:hAnsi="Times New Roman" w:cs="Times New Roman"/>
-          <w:sz w:val="28"/>
-          <w:szCs w:val="28"/>
-        </w:rPr>
-      </w:pPr>
-      <w:r>
-        <w:rPr>
-          <w:rFonts w:ascii="Times New Roman" w:hAnsi="Times New Roman" w:cs="Times New Roman"/>
-          <w:sz w:val="28"/>
-          <w:szCs w:val="28"/>
-        </w:rPr>
-        <w:t xml:space="preserve">Что характерно, Питер </w:t>
-      </w:r>
-      <w:proofErr w:type="spellStart"/>
-      <w:r>
-        <w:rPr>
-          <w:rFonts w:ascii="Times New Roman" w:hAnsi="Times New Roman" w:cs="Times New Roman"/>
-          <w:sz w:val="28"/>
-          <w:szCs w:val="28"/>
-        </w:rPr>
-        <w:t>Норвиг</w:t>
-      </w:r>
-      <w:proofErr w:type="spellEnd"/>
-      <w:r>
-        <w:rPr>
-          <w:rFonts w:ascii="Times New Roman" w:hAnsi="Times New Roman" w:cs="Times New Roman"/>
-          <w:sz w:val="28"/>
-          <w:szCs w:val="28"/>
-        </w:rPr>
-        <w:t xml:space="preserve"> является директором по исследованиям в корпорации </w:t>
-      </w:r>
-      <w:r>
-        <w:rPr>
-          <w:rFonts w:ascii="Times New Roman" w:hAnsi="Times New Roman" w:cs="Times New Roman"/>
-          <w:sz w:val="28"/>
-          <w:szCs w:val="28"/>
-          <w:lang w:val="en-US"/>
-        </w:rPr>
-        <w:t>Google</w:t>
-      </w:r>
-      <w:r>
-        <w:rPr>
-          <w:rFonts w:ascii="Times New Roman" w:hAnsi="Times New Roman" w:cs="Times New Roman"/>
-          <w:sz w:val="28"/>
-          <w:szCs w:val="28"/>
-        </w:rPr>
-        <w:t xml:space="preserve">. </w:t>
-      </w:r>
-      <w:r>
-        <w:rPr>
-          <w:rFonts w:ascii="Times New Roman" w:hAnsi="Times New Roman" w:cs="Times New Roman"/>
-          <w:sz w:val="28"/>
-          <w:szCs w:val="28"/>
-        </w:rPr>
-        <w:t xml:space="preserve">Так что можно надеяться на описание наиболее интригующих исследований непосредственно от активного участника событий. Также он вместе со своим </w:t>
-      </w:r>
-      <w:proofErr w:type="spellStart"/>
-      <w:r>
-        <w:rPr>
-          <w:rFonts w:ascii="Times New Roman" w:hAnsi="Times New Roman" w:cs="Times New Roman"/>
-          <w:sz w:val="28"/>
-          <w:szCs w:val="28"/>
-        </w:rPr>
-        <w:t>харизматичным</w:t>
-      </w:r>
-      <w:proofErr w:type="spellEnd"/>
-      <w:r>
-        <w:rPr>
-          <w:rFonts w:ascii="Times New Roman" w:hAnsi="Times New Roman" w:cs="Times New Roman"/>
-          <w:sz w:val="28"/>
-          <w:szCs w:val="28"/>
-        </w:rPr>
-        <w:t xml:space="preserve"> коллегой по работе </w:t>
-      </w:r>
-      <w:proofErr w:type="spellStart"/>
-      <w:r>
-        <w:rPr>
-          <w:rFonts w:ascii="Times New Roman" w:hAnsi="Times New Roman" w:cs="Times New Roman"/>
-          <w:sz w:val="28"/>
-          <w:szCs w:val="28"/>
-        </w:rPr>
-        <w:t>Себастианом</w:t>
-      </w:r>
-      <w:proofErr w:type="spellEnd"/>
-      <w:r>
-        <w:rPr>
-          <w:rFonts w:ascii="Times New Roman" w:hAnsi="Times New Roman" w:cs="Times New Roman"/>
-          <w:sz w:val="28"/>
-          <w:szCs w:val="28"/>
-        </w:rPr>
-        <w:t xml:space="preserve"> </w:t>
-      </w:r>
-      <w:proofErr w:type="spellStart"/>
-      <w:r>
-        <w:rPr>
-          <w:rFonts w:ascii="Times New Roman" w:hAnsi="Times New Roman" w:cs="Times New Roman"/>
-          <w:sz w:val="28"/>
-          <w:szCs w:val="28"/>
-        </w:rPr>
-        <w:t>Траном</w:t>
-      </w:r>
-      <w:proofErr w:type="spellEnd"/>
-      <w:r>
-        <w:rPr>
-          <w:rFonts w:ascii="Times New Roman" w:hAnsi="Times New Roman" w:cs="Times New Roman"/>
-          <w:sz w:val="28"/>
-          <w:szCs w:val="28"/>
-        </w:rPr>
-        <w:t xml:space="preserve"> является организатором первых </w:t>
-      </w:r>
-      <w:proofErr w:type="spellStart"/>
-      <w:r>
-        <w:rPr>
-          <w:rFonts w:ascii="Times New Roman" w:hAnsi="Times New Roman" w:cs="Times New Roman"/>
-          <w:sz w:val="28"/>
-          <w:szCs w:val="28"/>
-        </w:rPr>
-        <w:t>изветных</w:t>
-      </w:r>
-      <w:proofErr w:type="spellEnd"/>
-      <w:r>
-        <w:rPr>
-          <w:rFonts w:ascii="Times New Roman" w:hAnsi="Times New Roman" w:cs="Times New Roman"/>
-          <w:sz w:val="28"/>
-          <w:szCs w:val="28"/>
-        </w:rPr>
-        <w:t xml:space="preserve"> онлайн-курсов по искусственному интеллекту и </w:t>
-      </w:r>
-      <w:proofErr w:type="spellStart"/>
-      <w:r>
-        <w:rPr>
-          <w:rFonts w:ascii="Times New Roman" w:hAnsi="Times New Roman" w:cs="Times New Roman"/>
-          <w:sz w:val="28"/>
-          <w:szCs w:val="28"/>
-        </w:rPr>
-        <w:t>сооснователем</w:t>
-      </w:r>
-      <w:proofErr w:type="spellEnd"/>
-      <w:r>
-        <w:rPr>
-          <w:rFonts w:ascii="Times New Roman" w:hAnsi="Times New Roman" w:cs="Times New Roman"/>
-          <w:sz w:val="28"/>
-          <w:szCs w:val="28"/>
-        </w:rPr>
-        <w:t xml:space="preserve"> образовательной организации </w:t>
-      </w:r>
-      <w:proofErr w:type="spellStart"/>
+      <w:r>
+        <w:rPr>
+          <w:rFonts w:ascii="Times New Roman" w:hAnsi="Times New Roman" w:cs="Times New Roman"/>
+          <w:sz w:val="28"/>
+          <w:szCs w:val="28"/>
+        </w:rPr>
+        <w:t xml:space="preserve">Так что можно надеяться на описание наиболее интригующих исследований непосредственно от активного участника событий. Также он вместе со своим харизматичным коллегой по работе Себастианом Траном является организатором первых изветных онлайн-курсов по искусственному интеллекту и сооснователем образовательной организации </w:t>
+      </w:r>
       <w:r>
         <w:rPr>
           <w:rFonts w:ascii="Times New Roman" w:hAnsi="Times New Roman" w:cs="Times New Roman"/>
@@ -390,7 +196,6 @@
         </w:rPr>
         <w:t>Udacity</w:t>
       </w:r>
-      <w:proofErr w:type="spellEnd"/>
       <w:r>
         <w:rPr>
           <w:rFonts w:ascii="Times New Roman" w:hAnsi="Times New Roman" w:cs="Times New Roman"/>
@@ -471,84 +276,28 @@
           <w:sz w:val="28"/>
           <w:szCs w:val="28"/>
         </w:rPr>
-        <w:t xml:space="preserve">А. А. Ежов, С. А. Шумский. </w:t>
-      </w:r>
-      <w:proofErr w:type="spellStart"/>
-      <w:r>
-        <w:rPr>
-          <w:rFonts w:ascii="Times New Roman" w:hAnsi="Times New Roman" w:cs="Times New Roman"/>
-          <w:b/>
-          <w:sz w:val="28"/>
-          <w:szCs w:val="28"/>
-        </w:rPr>
-        <w:t>Нейрокомпьютинг</w:t>
-      </w:r>
-      <w:proofErr w:type="spellEnd"/>
-      <w:r>
-        <w:rPr>
-          <w:rFonts w:ascii="Times New Roman" w:hAnsi="Times New Roman" w:cs="Times New Roman"/>
-          <w:b/>
-          <w:sz w:val="28"/>
-          <w:szCs w:val="28"/>
-        </w:rPr>
-        <w:t xml:space="preserve"> и его применения в экономике и бизнесе. 1998 – 216с.</w:t>
-      </w:r>
-    </w:p>
-    <w:p>
-      <w:pPr>
-        <w:pStyle w:val="a3"/>
-        <w:spacing w:line="360" w:lineRule="auto"/>
-        <w:ind w:left="0" w:firstLine="360"/>
-        <w:jc w:val="both"/>
-        <w:rPr>
-          <w:rFonts w:ascii="Times New Roman" w:hAnsi="Times New Roman" w:cs="Times New Roman"/>
-          <w:sz w:val="28"/>
-          <w:szCs w:val="28"/>
-        </w:rPr>
-      </w:pPr>
-      <w:r>
-        <w:rPr>
-          <w:rFonts w:ascii="Times New Roman" w:hAnsi="Times New Roman" w:cs="Times New Roman"/>
-          <w:sz w:val="28"/>
-          <w:szCs w:val="28"/>
-        </w:rPr>
-        <w:t>В то время</w:t>
-      </w:r>
-      <w:proofErr w:type="gramStart"/>
-      <w:r>
-        <w:rPr>
-          <w:rFonts w:ascii="Times New Roman" w:hAnsi="Times New Roman" w:cs="Times New Roman"/>
-          <w:sz w:val="28"/>
-          <w:szCs w:val="28"/>
-        </w:rPr>
-        <w:t>,</w:t>
-      </w:r>
-      <w:proofErr w:type="gramEnd"/>
-      <w:r>
-        <w:rPr>
-          <w:rFonts w:ascii="Times New Roman" w:hAnsi="Times New Roman" w:cs="Times New Roman"/>
-          <w:sz w:val="28"/>
-          <w:szCs w:val="28"/>
-        </w:rPr>
-        <w:t xml:space="preserve"> как книга </w:t>
-      </w:r>
-      <w:proofErr w:type="spellStart"/>
-      <w:r>
-        <w:rPr>
-          <w:rFonts w:ascii="Times New Roman" w:hAnsi="Times New Roman" w:cs="Times New Roman"/>
-          <w:sz w:val="28"/>
-          <w:szCs w:val="28"/>
-        </w:rPr>
-        <w:t>Саймона</w:t>
-      </w:r>
-      <w:proofErr w:type="spellEnd"/>
-      <w:r>
-        <w:rPr>
-          <w:rFonts w:ascii="Times New Roman" w:hAnsi="Times New Roman" w:cs="Times New Roman"/>
-          <w:sz w:val="28"/>
-          <w:szCs w:val="28"/>
-        </w:rPr>
-        <w:t xml:space="preserve"> Хайкина является полным математическим экскурсом в область нейронных сетей, в книге Ежова и Шумского рассмотрены, скорее, вопросы практического применения нейронных сетей в более популярной </w:t>
+        <w:t>А. А. Ежов, С. А. Шумский. Нейрокомпьютинг и его применения в экономике и бизнесе. 1998 – 216с.</w:t>
+      </w:r>
+    </w:p>
+    <w:p>
+      <w:pPr>
+        <w:pStyle w:val="a3"/>
+        <w:spacing w:line="360" w:lineRule="auto"/>
+        <w:ind w:left="0" w:firstLine="360"/>
+        <w:jc w:val="both"/>
+        <w:rPr>
+          <w:rFonts w:ascii="Times New Roman" w:hAnsi="Times New Roman" w:cs="Times New Roman"/>
+          <w:sz w:val="28"/>
+          <w:szCs w:val="28"/>
+        </w:rPr>
+      </w:pPr>
+      <w:r>
+        <w:rPr>
+          <w:rFonts w:ascii="Times New Roman" w:hAnsi="Times New Roman" w:cs="Times New Roman"/>
+          <w:sz w:val="28"/>
+          <w:szCs w:val="28"/>
+        </w:rPr>
+        <w:t xml:space="preserve">В то время, как книга Саймона Хайкина является полным математическим экскурсом в область нейронных сетей, в книге Ежова и Шумского рассмотрены, скорее, вопросы практического применения нейронных сетей в более популярной </w:t>
       </w:r>
       <w:r>
         <w:rPr>
@@ -591,25 +340,7 @@
           <w:sz w:val="28"/>
           <w:szCs w:val="28"/>
         </w:rPr>
-        <w:t xml:space="preserve">Интересно и то, что материал написан именно для лучшего понимания основ </w:t>
-      </w:r>
-      <w:proofErr w:type="spellStart"/>
-      <w:r>
-        <w:rPr>
-          <w:rFonts w:ascii="Times New Roman" w:hAnsi="Times New Roman" w:cs="Times New Roman"/>
-          <w:sz w:val="28"/>
-          <w:szCs w:val="28"/>
-        </w:rPr>
-        <w:t>нейросетевой</w:t>
-      </w:r>
-      <w:proofErr w:type="spellEnd"/>
-      <w:r>
-        <w:rPr>
-          <w:rFonts w:ascii="Times New Roman" w:hAnsi="Times New Roman" w:cs="Times New Roman"/>
-          <w:sz w:val="28"/>
-          <w:szCs w:val="28"/>
-        </w:rPr>
-        <w:t xml:space="preserve"> обработки данных преимущественно в области финансов. То есть все выкладки объясняются максимально простым языком, понятным неподготовленным читателям. Для повышения интереса к области книга снабжена наиболее интересными примерами применения нейронных сетей из реальной жизни, которые все еще не потеряли своей актуальности, несмотря на достаточно долгий срок, прошедший с момента издания.</w:t>
+        <w:t>Интересно и то, что материал написан именно для лучшего понимания основ нейросетевой обработки данных преимущественно в области финансов. То есть все выкладки объясняются максимально простым языком, понятным неподготовленным читателям. Для повышения интереса к области книга снабжена наиболее интересными примерами применения нейронных сетей из реальной жизни, которые все еще не потеряли своей актуальности, несмотря на достаточно долгий срок, прошедший с момента издания.</w:t>
       </w:r>
     </w:p>
     <w:p>
@@ -649,19 +380,18 @@
           <w:sz w:val="28"/>
           <w:szCs w:val="28"/>
         </w:rPr>
-        <w:t xml:space="preserve">Марк </w:t>
-      </w:r>
-      <w:proofErr w:type="spellStart"/>
+        <w:t xml:space="preserve">Марк Лутц. Изучаем </w:t>
+      </w:r>
       <w:r>
         <w:rPr>
           <w:rFonts w:ascii="Times New Roman" w:hAnsi="Times New Roman" w:cs="Times New Roman"/>
           <w:b/>
           <w:sz w:val="28"/>
           <w:szCs w:val="28"/>
-        </w:rPr>
-        <w:t>Лутц</w:t>
-      </w:r>
-      <w:proofErr w:type="spellEnd"/>
+          <w:lang w:val="en-US"/>
+        </w:rPr>
+        <w:t>Python</w:t>
+      </w:r>
       <w:r>
         <w:rPr>
           <w:rFonts w:ascii="Times New Roman" w:hAnsi="Times New Roman" w:cs="Times New Roman"/>
@@ -669,12 +399,32 @@
           <w:sz w:val="28"/>
           <w:szCs w:val="28"/>
         </w:rPr>
-        <w:t xml:space="preserve">. Изучаем </w:t>
-      </w:r>
-      <w:r>
-        <w:rPr>
-          <w:rFonts w:ascii="Times New Roman" w:hAnsi="Times New Roman" w:cs="Times New Roman"/>
-          <w:b/>
+        <w:t>. 2010 – 1280с.</w:t>
+      </w:r>
+    </w:p>
+    <w:p>
+      <w:pPr>
+        <w:pStyle w:val="a3"/>
+        <w:spacing w:line="360" w:lineRule="auto"/>
+        <w:ind w:left="0" w:firstLine="360"/>
+        <w:jc w:val="both"/>
+        <w:rPr>
+          <w:rFonts w:ascii="Times New Roman" w:hAnsi="Times New Roman" w:cs="Times New Roman"/>
+          <w:sz w:val="28"/>
+          <w:szCs w:val="28"/>
+        </w:rPr>
+      </w:pPr>
+      <w:r>
+        <w:rPr>
+          <w:rFonts w:ascii="Times New Roman" w:hAnsi="Times New Roman" w:cs="Times New Roman"/>
+          <w:sz w:val="28"/>
+          <w:szCs w:val="28"/>
+        </w:rPr>
+        <w:t xml:space="preserve">В данной книги изложены основополагающие принципы программирования на языке </w:t>
+      </w:r>
+      <w:r>
+        <w:rPr>
+          <w:rFonts w:ascii="Times New Roman" w:hAnsi="Times New Roman" w:cs="Times New Roman"/>
           <w:sz w:val="28"/>
           <w:szCs w:val="28"/>
           <w:lang w:val="en-US"/>
@@ -684,73 +434,6 @@
       <w:r>
         <w:rPr>
           <w:rFonts w:ascii="Times New Roman" w:hAnsi="Times New Roman" w:cs="Times New Roman"/>
-          <w:b/>
-          <w:sz w:val="28"/>
-          <w:szCs w:val="28"/>
-        </w:rPr>
-        <w:t>. 2010 – 1280с.</w:t>
-      </w:r>
-    </w:p>
-    <w:p>
-      <w:pPr>
-        <w:pStyle w:val="a3"/>
-        <w:spacing w:line="360" w:lineRule="auto"/>
-        <w:ind w:left="0" w:firstLine="360"/>
-        <w:jc w:val="both"/>
-        <w:rPr>
-          <w:rFonts w:ascii="Times New Roman" w:hAnsi="Times New Roman" w:cs="Times New Roman"/>
-          <w:sz w:val="28"/>
-          <w:szCs w:val="28"/>
-        </w:rPr>
-      </w:pPr>
-      <w:proofErr w:type="gramStart"/>
-      <w:r>
-        <w:rPr>
-          <w:rFonts w:ascii="Times New Roman" w:hAnsi="Times New Roman" w:cs="Times New Roman"/>
-          <w:sz w:val="28"/>
-          <w:szCs w:val="28"/>
-        </w:rPr>
-        <w:t>В</w:t>
-      </w:r>
-      <w:proofErr w:type="gramEnd"/>
-      <w:r>
-        <w:rPr>
-          <w:rFonts w:ascii="Times New Roman" w:hAnsi="Times New Roman" w:cs="Times New Roman"/>
-          <w:sz w:val="28"/>
-          <w:szCs w:val="28"/>
-        </w:rPr>
-        <w:t xml:space="preserve"> </w:t>
-      </w:r>
-      <w:proofErr w:type="gramStart"/>
-      <w:r>
-        <w:rPr>
-          <w:rFonts w:ascii="Times New Roman" w:hAnsi="Times New Roman" w:cs="Times New Roman"/>
-          <w:sz w:val="28"/>
-          <w:szCs w:val="28"/>
-        </w:rPr>
-        <w:t>данной</w:t>
-      </w:r>
-      <w:proofErr w:type="gramEnd"/>
-      <w:r>
-        <w:rPr>
-          <w:rFonts w:ascii="Times New Roman" w:hAnsi="Times New Roman" w:cs="Times New Roman"/>
-          <w:sz w:val="28"/>
-          <w:szCs w:val="28"/>
-        </w:rPr>
-        <w:t xml:space="preserve"> книги изложены основополагающие принципы программирования на языке </w:t>
-      </w:r>
-      <w:r>
-        <w:rPr>
-          <w:rFonts w:ascii="Times New Roman" w:hAnsi="Times New Roman" w:cs="Times New Roman"/>
-          <w:sz w:val="28"/>
-          <w:szCs w:val="28"/>
-          <w:lang w:val="en-US"/>
-        </w:rPr>
-        <w:t>Python</w:t>
-      </w:r>
-      <w:r>
-        <w:rPr>
-          <w:rFonts w:ascii="Times New Roman" w:hAnsi="Times New Roman" w:cs="Times New Roman"/>
           <w:sz w:val="28"/>
           <w:szCs w:val="28"/>
         </w:rPr>
@@ -770,25 +453,7 @@
           <w:sz w:val="28"/>
           <w:szCs w:val="28"/>
         </w:rPr>
-        <w:t xml:space="preserve">к </w:t>
-      </w:r>
-      <w:proofErr w:type="spellStart"/>
-      <w:r>
-        <w:rPr>
-          <w:rFonts w:ascii="Times New Roman" w:hAnsi="Times New Roman" w:cs="Times New Roman"/>
-          <w:sz w:val="28"/>
-          <w:szCs w:val="28"/>
-        </w:rPr>
-        <w:t>Лутц</w:t>
-      </w:r>
-      <w:proofErr w:type="spellEnd"/>
-      <w:r>
-        <w:rPr>
-          <w:rFonts w:ascii="Times New Roman" w:hAnsi="Times New Roman" w:cs="Times New Roman"/>
-          <w:sz w:val="28"/>
-          <w:szCs w:val="28"/>
-        </w:rPr>
-        <w:t xml:space="preserve"> вот уже более десяти лет. Это позволяет быстро овладеть основными принципами программирования на </w:t>
+        <w:t xml:space="preserve">к Лутц вот уже более десяти лет. Это позволяет быстро овладеть основными принципами программирования на </w:t>
       </w:r>
       <w:r>
         <w:rPr>
@@ -940,7 +605,6 @@
           <w:szCs w:val="28"/>
         </w:rPr>
       </w:pPr>
-      <w:proofErr w:type="spellStart"/>
       <w:r>
         <w:rPr>
           <w:rFonts w:ascii="Times New Roman" w:hAnsi="Times New Roman" w:cs="Times New Roman"/>
@@ -948,17 +612,7 @@
           <w:sz w:val="28"/>
           <w:szCs w:val="28"/>
         </w:rPr>
-        <w:t>Саймон</w:t>
-      </w:r>
-      <w:proofErr w:type="spellEnd"/>
-      <w:r>
-        <w:rPr>
-          <w:rFonts w:ascii="Times New Roman" w:hAnsi="Times New Roman" w:cs="Times New Roman"/>
-          <w:b/>
-          <w:sz w:val="28"/>
-          <w:szCs w:val="28"/>
-        </w:rPr>
-        <w:t xml:space="preserve"> Хайкин. Нейронные сети. Полный курс. 2006 – 1103с.</w:t>
+        <w:t>Саймон Хайкин. Нейронные сети. Полный курс. 2006 – 1103с.</w:t>
       </w:r>
     </w:p>
     <w:p>
@@ -978,25 +632,7 @@
           <w:sz w:val="28"/>
           <w:szCs w:val="28"/>
         </w:rPr>
-        <w:t xml:space="preserve">«Нейронные сети. Полный курс» </w:t>
-      </w:r>
-      <w:proofErr w:type="spellStart"/>
-      <w:r>
-        <w:rPr>
-          <w:rFonts w:ascii="Times New Roman" w:hAnsi="Times New Roman" w:cs="Times New Roman"/>
-          <w:sz w:val="28"/>
-          <w:szCs w:val="28"/>
-        </w:rPr>
-        <w:t>Саймона</w:t>
-      </w:r>
-      <w:proofErr w:type="spellEnd"/>
-      <w:r>
-        <w:rPr>
-          <w:rFonts w:ascii="Times New Roman" w:hAnsi="Times New Roman" w:cs="Times New Roman"/>
-          <w:sz w:val="28"/>
-          <w:szCs w:val="28"/>
-        </w:rPr>
-        <w:t xml:space="preserve"> Хайкина – известная всем исследователям </w:t>
+        <w:t xml:space="preserve">«Нейронные сети. Полный курс» Саймона Хайкина – известная всем исследователям </w:t>
       </w:r>
       <w:r>
         <w:rPr>
@@ -1085,25 +721,7 @@
           <w:sz w:val="28"/>
           <w:szCs w:val="28"/>
         </w:rPr>
-        <w:t xml:space="preserve">Так же, как и книга Марка </w:t>
-      </w:r>
-      <w:proofErr w:type="spellStart"/>
-      <w:r>
-        <w:rPr>
-          <w:rFonts w:ascii="Times New Roman" w:hAnsi="Times New Roman" w:cs="Times New Roman"/>
-          <w:sz w:val="28"/>
-          <w:szCs w:val="28"/>
-        </w:rPr>
-        <w:t>Лутца</w:t>
-      </w:r>
-      <w:proofErr w:type="spellEnd"/>
-      <w:r>
-        <w:rPr>
-          <w:rFonts w:ascii="Times New Roman" w:hAnsi="Times New Roman" w:cs="Times New Roman"/>
-          <w:sz w:val="28"/>
-          <w:szCs w:val="28"/>
-        </w:rPr>
-        <w:t xml:space="preserve"> является настольным руководством для программистов на языке </w:t>
+        <w:t xml:space="preserve">Так же, как и книга Марка Лутца является настольным руководством для программистов на языке </w:t>
       </w:r>
       <w:r>
         <w:rPr>
@@ -1128,25 +746,7 @@
           <w:sz w:val="28"/>
           <w:szCs w:val="28"/>
         </w:rPr>
-        <w:t xml:space="preserve">труд </w:t>
-      </w:r>
-      <w:proofErr w:type="spellStart"/>
-      <w:r>
-        <w:rPr>
-          <w:rFonts w:ascii="Times New Roman" w:hAnsi="Times New Roman" w:cs="Times New Roman"/>
-          <w:sz w:val="28"/>
-          <w:szCs w:val="28"/>
-        </w:rPr>
-        <w:t>Саймона</w:t>
-      </w:r>
-      <w:proofErr w:type="spellEnd"/>
-      <w:r>
-        <w:rPr>
-          <w:rFonts w:ascii="Times New Roman" w:hAnsi="Times New Roman" w:cs="Times New Roman"/>
-          <w:sz w:val="28"/>
-          <w:szCs w:val="28"/>
-        </w:rPr>
-        <w:t xml:space="preserve"> Хайкина является библией исследователя программных нейронных сетей. Книга обязательна к прочтению.</w:t>
+        <w:t>труд Саймона Хайкина является библией исследователя программных нейронных сетей. Книга обязательна к прочтению.</w:t>
       </w:r>
     </w:p>
     <w:p>
@@ -1357,7 +957,6 @@
         </w:rPr>
         <w:t xml:space="preserve"> </w:t>
       </w:r>
-      <w:proofErr w:type="spellStart"/>
       <w:r>
         <w:rPr>
           <w:rFonts w:ascii="Times New Roman" w:hAnsi="Times New Roman" w:cs="Times New Roman"/>
@@ -1367,7 +966,6 @@
         </w:rPr>
         <w:t>MathWorks</w:t>
       </w:r>
-      <w:proofErr w:type="spellEnd"/>
       <w:r>
         <w:rPr>
           <w:rFonts w:ascii="Times New Roman" w:hAnsi="Times New Roman" w:cs="Times New Roman"/>
@@ -1569,79 +1167,42 @@
           <w:szCs w:val="28"/>
         </w:rPr>
         <w:lastRenderedPageBreak/>
-        <w:t xml:space="preserve">возможность задания произвольной функции активации нейрона, что могло бы быть полезным для исследований конкретных </w:t>
-      </w:r>
-      <w:proofErr w:type="spellStart"/>
-      <w:r>
-        <w:rPr>
-          <w:rFonts w:ascii="Times New Roman" w:hAnsi="Times New Roman" w:cs="Times New Roman"/>
-          <w:sz w:val="28"/>
-          <w:szCs w:val="28"/>
-        </w:rPr>
-        <w:t>нейросетевых</w:t>
-      </w:r>
-      <w:proofErr w:type="spellEnd"/>
-      <w:r>
-        <w:rPr>
-          <w:rFonts w:ascii="Times New Roman" w:hAnsi="Times New Roman" w:cs="Times New Roman"/>
-          <w:sz w:val="28"/>
-          <w:szCs w:val="28"/>
-        </w:rPr>
-        <w:t xml:space="preserve"> алгоритмов.</w:t>
-      </w:r>
-    </w:p>
-    <w:p>
-      <w:pPr>
-        <w:pStyle w:val="a3"/>
-        <w:spacing w:line="360" w:lineRule="auto"/>
-        <w:ind w:left="0" w:firstLine="360"/>
-        <w:jc w:val="both"/>
-        <w:rPr>
-          <w:rFonts w:ascii="Times New Roman" w:hAnsi="Times New Roman" w:cs="Times New Roman"/>
-          <w:sz w:val="28"/>
-          <w:szCs w:val="28"/>
-        </w:rPr>
-      </w:pPr>
-    </w:p>
-    <w:p>
-      <w:pPr>
-        <w:pStyle w:val="a3"/>
-        <w:spacing w:line="360" w:lineRule="auto"/>
-        <w:ind w:left="0" w:firstLine="360"/>
-        <w:jc w:val="both"/>
-        <w:rPr>
-          <w:rFonts w:ascii="Times New Roman" w:hAnsi="Times New Roman" w:cs="Times New Roman"/>
-          <w:sz w:val="28"/>
-          <w:szCs w:val="28"/>
-        </w:rPr>
-      </w:pPr>
-      <w:r>
-        <w:rPr>
-          <w:rFonts w:ascii="Times New Roman" w:hAnsi="Times New Roman" w:cs="Times New Roman"/>
-          <w:sz w:val="28"/>
-          <w:szCs w:val="28"/>
-        </w:rPr>
-        <w:t xml:space="preserve">Единственным в мире крупным </w:t>
-      </w:r>
-      <w:proofErr w:type="spellStart"/>
-      <w:r>
-        <w:rPr>
-          <w:rFonts w:ascii="Times New Roman" w:hAnsi="Times New Roman" w:cs="Times New Roman"/>
-          <w:sz w:val="28"/>
-          <w:szCs w:val="28"/>
-        </w:rPr>
-        <w:t>нейросетевым</w:t>
-      </w:r>
-      <w:proofErr w:type="spellEnd"/>
-      <w:r>
-        <w:rPr>
-          <w:rFonts w:ascii="Times New Roman" w:hAnsi="Times New Roman" w:cs="Times New Roman"/>
-          <w:sz w:val="28"/>
-          <w:szCs w:val="28"/>
-        </w:rPr>
-        <w:t xml:space="preserve"> программным продуктом, полностью переведенным на русский язык (по заявлению компании-разработчика), является программный пакет </w:t>
-      </w:r>
-      <w:proofErr w:type="spellStart"/>
+        <w:t>возможность задания произвольной функции активации нейрона, что могло бы быть полезным для исследований конкретных нейросетевых алгоритмов.</w:t>
+      </w:r>
+    </w:p>
+    <w:p>
+      <w:pPr>
+        <w:pStyle w:val="a3"/>
+        <w:spacing w:line="360" w:lineRule="auto"/>
+        <w:ind w:left="0" w:firstLine="360"/>
+        <w:jc w:val="both"/>
+        <w:rPr>
+          <w:rFonts w:ascii="Times New Roman" w:hAnsi="Times New Roman" w:cs="Times New Roman"/>
+          <w:sz w:val="28"/>
+          <w:szCs w:val="28"/>
+        </w:rPr>
+      </w:pPr>
+    </w:p>
+    <w:p>
+      <w:pPr>
+        <w:pStyle w:val="a3"/>
+        <w:spacing w:line="360" w:lineRule="auto"/>
+        <w:ind w:left="0" w:firstLine="360"/>
+        <w:jc w:val="both"/>
+        <w:rPr>
+          <w:rFonts w:ascii="Times New Roman" w:hAnsi="Times New Roman" w:cs="Times New Roman"/>
+          <w:sz w:val="28"/>
+          <w:szCs w:val="28"/>
+        </w:rPr>
+      </w:pPr>
+      <w:r>
+        <w:rPr>
+          <w:rFonts w:ascii="Times New Roman" w:hAnsi="Times New Roman" w:cs="Times New Roman"/>
+          <w:sz w:val="28"/>
+          <w:szCs w:val="28"/>
+        </w:rPr>
+        <w:t xml:space="preserve">Единственным в мире крупным нейросетевым программным продуктом, полностью переведенным на русский язык (по заявлению компании-разработчика), является программный пакет </w:t>
+      </w:r>
       <w:r>
         <w:rPr>
           <w:rFonts w:ascii="Times New Roman" w:hAnsi="Times New Roman" w:cs="Times New Roman"/>
@@ -1651,7 +1212,6 @@
         </w:rPr>
         <w:t>Statistica</w:t>
       </w:r>
-      <w:proofErr w:type="spellEnd"/>
       <w:r>
         <w:rPr>
           <w:rFonts w:ascii="Times New Roman" w:hAnsi="Times New Roman" w:cs="Times New Roman"/>
@@ -1660,7 +1220,6 @@
         </w:rPr>
         <w:t xml:space="preserve">, разработанный, как это ни странно, компанией </w:t>
       </w:r>
-      <w:proofErr w:type="spellStart"/>
       <w:r>
         <w:rPr>
           <w:rFonts w:ascii="Times New Roman" w:hAnsi="Times New Roman" w:cs="Times New Roman"/>
@@ -1670,7 +1229,6 @@
         </w:rPr>
         <w:t>Statsoft</w:t>
       </w:r>
-      <w:proofErr w:type="spellEnd"/>
       <w:r>
         <w:rPr>
           <w:rFonts w:ascii="Times New Roman" w:hAnsi="Times New Roman" w:cs="Times New Roman"/>
@@ -1679,7 +1237,6 @@
         </w:rPr>
         <w:t xml:space="preserve">, тоже американской, а точнее, его модуль </w:t>
       </w:r>
-      <w:proofErr w:type="spellStart"/>
       <w:r>
         <w:rPr>
           <w:rFonts w:ascii="Times New Roman" w:hAnsi="Times New Roman" w:cs="Times New Roman"/>
@@ -1689,7 +1246,6 @@
         </w:rPr>
         <w:t>Statistica</w:t>
       </w:r>
-      <w:proofErr w:type="spellEnd"/>
       <w:r>
         <w:rPr>
           <w:rFonts w:ascii="Times New Roman" w:hAnsi="Times New Roman" w:cs="Times New Roman"/>
@@ -1766,7 +1322,6 @@
         </w:rPr>
         <w:t xml:space="preserve">, </w:t>
       </w:r>
-      <w:proofErr w:type="spellStart"/>
       <w:r>
         <w:rPr>
           <w:rFonts w:ascii="Times New Roman" w:hAnsi="Times New Roman" w:cs="Times New Roman"/>
@@ -1776,32 +1331,29 @@
         </w:rPr>
         <w:t>Statistica</w:t>
       </w:r>
-      <w:proofErr w:type="spellEnd"/>
-      <w:r>
-        <w:rPr>
-          <w:rFonts w:ascii="Times New Roman" w:hAnsi="Times New Roman" w:cs="Times New Roman"/>
-          <w:sz w:val="28"/>
-          <w:szCs w:val="28"/>
-        </w:rPr>
-        <w:t xml:space="preserve"> представляет большой пакет программ для инженерных расчетов, а значит, нейронные сети можно успешно комбинировать с другими видами алгоритмов в сложных законченных системах. В системе реализовано большое количество </w:t>
-      </w:r>
-      <w:proofErr w:type="spellStart"/>
-      <w:r>
-        <w:rPr>
-          <w:rFonts w:ascii="Times New Roman" w:hAnsi="Times New Roman" w:cs="Times New Roman"/>
-          <w:sz w:val="28"/>
-          <w:szCs w:val="28"/>
-        </w:rPr>
-        <w:t>нейросетевых</w:t>
-      </w:r>
-      <w:proofErr w:type="spellEnd"/>
-      <w:r>
-        <w:rPr>
-          <w:rFonts w:ascii="Times New Roman" w:hAnsi="Times New Roman" w:cs="Times New Roman"/>
-          <w:sz w:val="28"/>
-          <w:szCs w:val="28"/>
-        </w:rPr>
-        <w:t xml:space="preserve"> архитектур, достаточное для решения многих практических задач и, что немаловажно, мастер решений, который автоматически анализирует задачу и выбирает несколько подходящих для реализации архитектур. Также в пакете программ представлено большое число различных алгоритмов обучения сети, что позволяет иметь большую свободу в выборе оптимальных алгоритмов для решения определенного типа задач. Рекламируются также возможность создания гибридных нейронных сетей, состоящих из нескольких различных архитектур и база готовых решений.</w:t>
+      <w:r>
+        <w:rPr>
+          <w:rFonts w:ascii="Times New Roman" w:hAnsi="Times New Roman" w:cs="Times New Roman"/>
+          <w:sz w:val="28"/>
+          <w:szCs w:val="28"/>
+        </w:rPr>
+        <w:t xml:space="preserve"> представляет большой пакет программ для инженерных расчетов, а значит, нейронные сети можно успешно комбинировать с другими видами алгоритмов в сложных законченных системах. В системе реализовано большое количество нейросетевых архитектур, достаточное для решения многих практических задач и, что немаловажно, мастер решений, который автоматически анализирует задачу и выбирает несколько подходящих для реализации архитектур. Также в пакете программ представлено большое число различных алгоритмов обучения сети, что позволяет иметь большую свободу в выборе оптимальных алгоритмов для решения определенного типа задач. Рекламируются также возможность создания гибридных нейронных сетей, состоящих из нескольких различных архитектур и база готовых решений</w:t>
+      </w:r>
+      <w:r>
+        <w:rPr>
+          <w:rFonts w:ascii="Times New Roman" w:hAnsi="Times New Roman" w:cs="Times New Roman"/>
+          <w:sz w:val="28"/>
+          <w:szCs w:val="28"/>
+        </w:rPr>
+        <w:t xml:space="preserve"> [4]</w:t>
+      </w:r>
+      <w:r>
+        <w:rPr>
+          <w:rFonts w:ascii="Times New Roman" w:hAnsi="Times New Roman" w:cs="Times New Roman"/>
+          <w:sz w:val="28"/>
+          <w:szCs w:val="28"/>
+        </w:rPr>
+        <w:t>.</w:t>
       </w:r>
     </w:p>
     <w:p>
@@ -1837,7 +1389,6 @@
         </w:rPr>
         <w:t xml:space="preserve">Несмотря на все богатство функциональных возможностей и хорошую русификацию, критике можно подвергнуть и продукт </w:t>
       </w:r>
-      <w:proofErr w:type="spellStart"/>
       <w:r>
         <w:rPr>
           <w:rFonts w:ascii="Times New Roman" w:hAnsi="Times New Roman" w:cs="Times New Roman"/>
@@ -1847,7 +1398,6 @@
         </w:rPr>
         <w:t>Statistica</w:t>
       </w:r>
-      <w:proofErr w:type="spellEnd"/>
       <w:r>
         <w:rPr>
           <w:rFonts w:ascii="Times New Roman" w:hAnsi="Times New Roman" w:cs="Times New Roman"/>
@@ -1923,7 +1473,6 @@
         </w:rPr>
         <w:t xml:space="preserve">В целом, программа рассчитана на практическое применение в реальных областях специально обученными людьми, что не соответствует задаче академического обучения. Но продукт компании </w:t>
       </w:r>
-      <w:proofErr w:type="spellStart"/>
       <w:r>
         <w:rPr>
           <w:rFonts w:ascii="Times New Roman" w:hAnsi="Times New Roman" w:cs="Times New Roman"/>
@@ -1933,14 +1482,46 @@
         </w:rPr>
         <w:t>Statsoft</w:t>
       </w:r>
-      <w:proofErr w:type="spellEnd"/>
-      <w:r>
-        <w:rPr>
-          <w:rFonts w:ascii="Times New Roman" w:hAnsi="Times New Roman" w:cs="Times New Roman"/>
-          <w:sz w:val="28"/>
-          <w:szCs w:val="28"/>
-        </w:rPr>
-        <w:t xml:space="preserve"> можно смело рекомендовать пользователям, достаточно глубоко изучившим нейронные сети и желающим применить полученные знания в какой-либо прикладной задаче.</w:t>
+      <w:r>
+        <w:rPr>
+          <w:rFonts w:ascii="Times New Roman" w:hAnsi="Times New Roman" w:cs="Times New Roman"/>
+          <w:sz w:val="28"/>
+          <w:szCs w:val="28"/>
+        </w:rPr>
+        <w:t xml:space="preserve"> можно смело </w:t>
+      </w:r>
+      <w:r>
+        <w:rPr>
+          <w:rFonts w:ascii="Times New Roman" w:hAnsi="Times New Roman" w:cs="Times New Roman"/>
+          <w:sz w:val="28"/>
+          <w:szCs w:val="28"/>
+        </w:rPr>
+        <w:lastRenderedPageBreak/>
+        <w:t>рекомендовать пользователям, достаточно глубоко изучившим нейронные сети и желающим применить полученные знания в какой-либо прикладной задаче</w:t>
+      </w:r>
+      <w:r>
+        <w:rPr>
+          <w:rFonts w:ascii="Times New Roman" w:hAnsi="Times New Roman" w:cs="Times New Roman"/>
+          <w:sz w:val="28"/>
+          <w:szCs w:val="28"/>
+        </w:rPr>
+        <w:t xml:space="preserve"> </w:t>
+      </w:r>
+      <w:r>
+        <w:rPr>
+          <w:rFonts w:ascii="Times New Roman" w:hAnsi="Times New Roman" w:cs="Times New Roman"/>
+          <w:sz w:val="28"/>
+          <w:szCs w:val="28"/>
+        </w:rPr>
+        <w:t>[5]</w:t>
+      </w:r>
+      <w:r>
+        <w:rPr>
+          <w:rFonts w:ascii="Times New Roman" w:hAnsi="Times New Roman" w:cs="Times New Roman"/>
+          <w:sz w:val="28"/>
+          <w:szCs w:val="28"/>
+        </w:rPr>
+        <w:t>.</w:t>
       </w:r>
     </w:p>
     <w:p>
@@ -2026,7 +1607,6 @@
         </w:rPr>
         <w:t xml:space="preserve">Одним из примеров может служить немецкая программа </w:t>
       </w:r>
-      <w:proofErr w:type="spellStart"/>
       <w:r>
         <w:rPr>
           <w:rFonts w:ascii="Times New Roman" w:hAnsi="Times New Roman" w:cs="Times New Roman"/>
@@ -2036,32 +1616,48 @@
         </w:rPr>
         <w:t>MemBrain</w:t>
       </w:r>
-      <w:proofErr w:type="spellEnd"/>
-      <w:r>
-        <w:rPr>
-          <w:rFonts w:ascii="Times New Roman" w:hAnsi="Times New Roman" w:cs="Times New Roman"/>
-          <w:sz w:val="28"/>
-          <w:szCs w:val="28"/>
-        </w:rPr>
-        <w:t xml:space="preserve">. Отличается от вышеперечисленных крупных продуктов она тем, что предлагает бесплатную лицензию для некоммерческого и академического использования. Однако данный продукт, все же, не совсем подходит для начальных этапов работы с </w:t>
-      </w:r>
-      <w:proofErr w:type="spellStart"/>
-      <w:r>
-        <w:rPr>
-          <w:rFonts w:ascii="Times New Roman" w:hAnsi="Times New Roman" w:cs="Times New Roman"/>
-          <w:sz w:val="28"/>
-          <w:szCs w:val="28"/>
-        </w:rPr>
-        <w:t>нейросетями</w:t>
-      </w:r>
-      <w:proofErr w:type="spellEnd"/>
-      <w:r>
-        <w:rPr>
-          <w:rFonts w:ascii="Times New Roman" w:hAnsi="Times New Roman" w:cs="Times New Roman"/>
-          <w:sz w:val="28"/>
-          <w:szCs w:val="28"/>
-        </w:rPr>
-        <w:t xml:space="preserve"> по причине отсутствия поддержки какого-либо языка кроме английского, что, впрочем, не должно стать для студентов проблемой, но дополнительным раздражающим элементом стать вполне может.</w:t>
+      <w:r>
+        <w:rPr>
+          <w:rFonts w:ascii="Times New Roman" w:hAnsi="Times New Roman" w:cs="Times New Roman"/>
+          <w:sz w:val="28"/>
+          <w:szCs w:val="28"/>
+        </w:rPr>
+        <w:t>. Отличается от вышеперечисленных крупных продуктов она тем, что предлагает бесплатную лицензию для некоммерческого и академического использования. Однако данный продукт, все же, не совсем подходит для начальных этапов работы с нейросетями по причине отсутствия поддержки какого-либо языка кроме английского, что, впрочем, не должно стать для студентов проблемой, но дополнительным раздражающим элементом стать вполне может</w:t>
+      </w:r>
+      <w:r>
+        <w:rPr>
+          <w:rFonts w:ascii="Times New Roman" w:hAnsi="Times New Roman" w:cs="Times New Roman"/>
+          <w:sz w:val="28"/>
+          <w:szCs w:val="28"/>
+        </w:rPr>
+        <w:t xml:space="preserve"> [</w:t>
+      </w:r>
+      <w:r>
+        <w:rPr>
+          <w:rFonts w:ascii="Times New Roman" w:hAnsi="Times New Roman" w:cs="Times New Roman"/>
+          <w:sz w:val="28"/>
+          <w:szCs w:val="28"/>
+          <w:lang w:val="en-US"/>
+        </w:rPr>
+        <w:t>6</w:t>
+      </w:r>
+      <w:bookmarkStart w:id="0" w:name="_GoBack"/>
+      <w:bookmarkEnd w:id="0"/>
+      <w:r>
+        <w:rPr>
+          <w:rFonts w:ascii="Times New Roman" w:hAnsi="Times New Roman" w:cs="Times New Roman"/>
+          <w:sz w:val="28"/>
+          <w:szCs w:val="28"/>
+        </w:rPr>
+        <w:t>]</w:t>
+      </w:r>
+      <w:r>
+        <w:rPr>
+          <w:rFonts w:ascii="Times New Roman" w:hAnsi="Times New Roman" w:cs="Times New Roman"/>
+          <w:sz w:val="28"/>
+          <w:szCs w:val="28"/>
+        </w:rPr>
+        <w:t>.</w:t>
       </w:r>
     </w:p>
     <w:p>
@@ -2189,34 +1785,8 @@
           <w:sz w:val="28"/>
           <w:szCs w:val="28"/>
         </w:rPr>
-        <w:t>По причине исключительно большой трудоемкости построения алгоритмов машинного обучения с нуля на языках системного программирования, подобных</w:t>
-      </w:r>
-      <w:proofErr w:type="gramStart"/>
-      <w:r>
-        <w:rPr>
-          <w:rFonts w:ascii="Times New Roman" w:hAnsi="Times New Roman" w:cs="Times New Roman"/>
-          <w:sz w:val="28"/>
-          <w:szCs w:val="28"/>
-        </w:rPr>
-        <w:t xml:space="preserve"> С</w:t>
-      </w:r>
-      <w:proofErr w:type="gramEnd"/>
-      <w:r>
-        <w:rPr>
-          <w:rFonts w:ascii="Times New Roman" w:hAnsi="Times New Roman" w:cs="Times New Roman"/>
-          <w:sz w:val="28"/>
-          <w:szCs w:val="28"/>
-        </w:rPr>
-        <w:t xml:space="preserve">++, в данной работе будет широко использоваться высокоуровневый язык </w:t>
-      </w:r>
-      <w:r>
-        <w:rPr>
-          <w:rFonts w:ascii="Times New Roman" w:hAnsi="Times New Roman" w:cs="Times New Roman"/>
-          <w:sz w:val="28"/>
-          <w:szCs w:val="28"/>
-        </w:rPr>
         <w:lastRenderedPageBreak/>
-        <w:t xml:space="preserve">программирования </w:t>
+        <w:t xml:space="preserve">По причине исключительно большой трудоемкости построения алгоритмов машинного обучения с нуля на языках системного программирования, подобных С++, в данной работе будет широко использоваться высокоуровневый язык программирования </w:t>
       </w:r>
       <w:r>
         <w:rPr>
@@ -2243,7 +1813,6 @@
         </w:rPr>
         <w:t xml:space="preserve">языками </w:t>
       </w:r>
-      <w:proofErr w:type="spellStart"/>
       <w:r>
         <w:rPr>
           <w:rFonts w:ascii="Times New Roman" w:hAnsi="Times New Roman" w:cs="Times New Roman"/>
@@ -2253,7 +1822,6 @@
         </w:rPr>
         <w:t>Matlab</w:t>
       </w:r>
-      <w:proofErr w:type="spellEnd"/>
       <w:r>
         <w:rPr>
           <w:rFonts w:ascii="Times New Roman" w:hAnsi="Times New Roman" w:cs="Times New Roman"/>
@@ -2310,7 +1878,6 @@
         </w:rPr>
         <w:t xml:space="preserve">Особо стоит отметить использование в приложении библиотек </w:t>
       </w:r>
-      <w:proofErr w:type="spellStart"/>
       <w:r>
         <w:rPr>
           <w:rFonts w:ascii="Times New Roman" w:hAnsi="Times New Roman" w:cs="Times New Roman"/>
@@ -2320,7 +1887,6 @@
         </w:rPr>
         <w:t>PyBrain</w:t>
       </w:r>
-      <w:proofErr w:type="spellEnd"/>
       <w:r>
         <w:rPr>
           <w:rFonts w:ascii="Times New Roman" w:hAnsi="Times New Roman" w:cs="Times New Roman"/>
@@ -2337,7 +1903,6 @@
         </w:rPr>
         <w:t xml:space="preserve">и </w:t>
       </w:r>
-      <w:proofErr w:type="spellStart"/>
       <w:r>
         <w:rPr>
           <w:rFonts w:ascii="Times New Roman" w:hAnsi="Times New Roman" w:cs="Times New Roman"/>
@@ -2347,7 +1912,6 @@
         </w:rPr>
         <w:t>Scikit</w:t>
       </w:r>
-      <w:proofErr w:type="spellEnd"/>
       <w:r>
         <w:rPr>
           <w:rFonts w:ascii="Times New Roman" w:hAnsi="Times New Roman" w:cs="Times New Roman"/>
@@ -2385,8 +1949,6 @@
           <w:szCs w:val="28"/>
         </w:rPr>
       </w:pPr>
-      <w:proofErr w:type="spellStart"/>
-      <w:proofErr w:type="gramStart"/>
       <w:r>
         <w:rPr>
           <w:sz w:val="28"/>
@@ -2395,7 +1957,6 @@
         </w:rPr>
         <w:t>PyBrain</w:t>
       </w:r>
-      <w:proofErr w:type="spellEnd"/>
       <w:r>
         <w:rPr>
           <w:sz w:val="28"/>
@@ -2430,9 +1991,31 @@
           <w:sz w:val="28"/>
           <w:szCs w:val="28"/>
         </w:rPr>
-        <w:t>для реализации и изучения разнообразных алгоритмов, связанных с нейронными сетями.</w:t>
-      </w:r>
-      <w:proofErr w:type="gramEnd"/>
+        <w:t xml:space="preserve">для реализации и изучения разнообразных алгоритмов, связанных с нейронными сетями. </w:t>
+      </w:r>
+      <w:r>
+        <w:rPr>
+          <w:sz w:val="28"/>
+          <w:szCs w:val="28"/>
+          <w:lang w:val="en-US"/>
+        </w:rPr>
+        <w:t>Scikit</w:t>
+      </w:r>
+      <w:r>
+        <w:rPr>
+          <w:sz w:val="28"/>
+          <w:szCs w:val="28"/>
+        </w:rPr>
+        <w:t>-</w:t>
+      </w:r>
+      <w:r>
+        <w:rPr>
+          <w:sz w:val="28"/>
+          <w:szCs w:val="28"/>
+          <w:lang w:val="en-US"/>
+        </w:rPr>
+        <w:t>learn</w:t>
+      </w:r>
       <w:r>
         <w:rPr>
           <w:sz w:val="28"/>
@@ -2440,76 +2023,12 @@
         </w:rPr>
         <w:t xml:space="preserve"> </w:t>
       </w:r>
-      <w:proofErr w:type="spellStart"/>
-      <w:r>
-        <w:rPr>
-          <w:sz w:val="28"/>
-          <w:szCs w:val="28"/>
-          <w:lang w:val="en-US"/>
-        </w:rPr>
-        <w:t>Scikit</w:t>
-      </w:r>
-      <w:proofErr w:type="spellEnd"/>
-      <w:r>
-        <w:rPr>
-          <w:sz w:val="28"/>
-          <w:szCs w:val="28"/>
-        </w:rPr>
-        <w:t>-</w:t>
-      </w:r>
-      <w:r>
-        <w:rPr>
-          <w:sz w:val="28"/>
-          <w:szCs w:val="28"/>
-          <w:lang w:val="en-US"/>
-        </w:rPr>
-        <w:t>learn</w:t>
-      </w:r>
-      <w:r>
-        <w:rPr>
-          <w:sz w:val="28"/>
-          <w:szCs w:val="28"/>
-        </w:rPr>
-        <w:t xml:space="preserve"> </w:t>
-      </w:r>
-      <w:r>
-        <w:rPr>
-          <w:sz w:val="28"/>
-          <w:szCs w:val="28"/>
-        </w:rPr>
-        <w:t xml:space="preserve">реализует часть алгоритмов машинного обучения, которая лежит за пределами </w:t>
-      </w:r>
-      <w:proofErr w:type="spellStart"/>
-      <w:r>
-        <w:rPr>
-          <w:sz w:val="28"/>
-          <w:szCs w:val="28"/>
-        </w:rPr>
-        <w:t>нейросетевых</w:t>
-      </w:r>
-      <w:proofErr w:type="spellEnd"/>
-      <w:r>
-        <w:rPr>
-          <w:sz w:val="28"/>
-          <w:szCs w:val="28"/>
-        </w:rPr>
-        <w:t xml:space="preserve"> алгоритмов: бинарные деревья, метод опорных векторов, алгоритмы кластеризации. Кроме того, данная библиотека снабжена набором </w:t>
-      </w:r>
-      <w:proofErr w:type="gramStart"/>
-      <w:r>
-        <w:rPr>
-          <w:sz w:val="28"/>
-          <w:szCs w:val="28"/>
-        </w:rPr>
-        <w:t>метрик оценки качества алгоритмов машинного обучения</w:t>
-      </w:r>
-      <w:proofErr w:type="gramEnd"/>
-      <w:r>
-        <w:rPr>
-          <w:sz w:val="28"/>
-          <w:szCs w:val="28"/>
-        </w:rPr>
-        <w:t xml:space="preserve"> буквально на все случаи жизни.</w:t>
+      <w:r>
+        <w:rPr>
+          <w:sz w:val="28"/>
+          <w:szCs w:val="28"/>
+        </w:rPr>
+        <w:t>реализует часть алгоритмов машинного обучения, которая лежит за пределами нейросетевых алгоритмов: бинарные деревья, метод опорных векторов, алгоритмы кластеризации. Кроме того, данная библиотека снабжена набором метрик оценки качества алгоритмов машинного обучения буквально на все случаи жизни.</w:t>
       </w:r>
     </w:p>
     <w:p>
@@ -2804,7 +2323,6 @@
         </w:rPr>
         <w:t xml:space="preserve"> </w:t>
       </w:r>
-      <w:proofErr w:type="spellStart"/>
       <w:r>
         <w:rPr>
           <w:rFonts w:ascii="Times New Roman" w:hAnsi="Times New Roman" w:cs="Times New Roman"/>
@@ -2814,7 +2332,6 @@
         </w:rPr>
         <w:t>Debian</w:t>
       </w:r>
-      <w:proofErr w:type="spellEnd"/>
       <w:r>
         <w:rPr>
           <w:rFonts w:ascii="Times New Roman" w:hAnsi="Times New Roman" w:cs="Times New Roman"/>
@@ -2863,25 +2380,16 @@
           <w:sz w:val="28"/>
           <w:szCs w:val="28"/>
         </w:rPr>
-        <w:t xml:space="preserve">, что соответствует сложившейся ситуации в области систем машинного обучения и позволяет следовать в полной степени лучшим традициям проектирования свободного программного обеспечения. Принципиально возможно </w:t>
-      </w:r>
-      <w:proofErr w:type="spellStart"/>
-      <w:r>
-        <w:rPr>
-          <w:rFonts w:ascii="Times New Roman" w:hAnsi="Times New Roman" w:cs="Times New Roman"/>
-          <w:sz w:val="28"/>
-          <w:szCs w:val="28"/>
-        </w:rPr>
-        <w:t>портирование</w:t>
-      </w:r>
-      <w:proofErr w:type="spellEnd"/>
-      <w:r>
-        <w:rPr>
-          <w:rFonts w:ascii="Times New Roman" w:hAnsi="Times New Roman" w:cs="Times New Roman"/>
-          <w:sz w:val="28"/>
-          <w:szCs w:val="28"/>
-        </w:rPr>
-        <w:t xml:space="preserve"> приложения для использования в сочетании с семейством операционных систем </w:t>
+        <w:t xml:space="preserve">, что соответствует сложившейся ситуации в области систем машинного обучения и позволяет следовать в полной степени лучшим традициям проектирования свободного программного обеспечения. Принципиально возможно портирование приложения для использования в сочетании с </w:t>
+      </w:r>
+      <w:r>
+        <w:rPr>
+          <w:rFonts w:ascii="Times New Roman" w:hAnsi="Times New Roman" w:cs="Times New Roman"/>
+          <w:sz w:val="28"/>
+          <w:szCs w:val="28"/>
+        </w:rPr>
+        <w:lastRenderedPageBreak/>
+        <w:t xml:space="preserve">семейством операционных систем </w:t>
       </w:r>
       <w:r>
         <w:rPr>
@@ -2933,8 +2441,151 @@
           <w:sz w:val="28"/>
           <w:szCs w:val="28"/>
         </w:rPr>
+        <w:t>Краткий обзор используемых алгоритмов</w:t>
+      </w:r>
+    </w:p>
+    <w:p>
+      <w:pPr>
+        <w:spacing w:line="360" w:lineRule="auto"/>
+        <w:ind w:firstLine="567"/>
+        <w:rPr>
+          <w:rFonts w:ascii="Times New Roman" w:hAnsi="Times New Roman" w:cs="Times New Roman"/>
+          <w:sz w:val="28"/>
+          <w:szCs w:val="28"/>
+        </w:rPr>
+      </w:pPr>
+      <w:r>
+        <w:rPr>
+          <w:rFonts w:ascii="Times New Roman" w:hAnsi="Times New Roman" w:cs="Times New Roman"/>
+          <w:sz w:val="28"/>
+          <w:szCs w:val="28"/>
+        </w:rPr>
+        <w:t>Алгоритм обратного распространения ошибки – метод обучения многослойного перцептрона, основная идея которого состоит в распространении сигналов ошибки от выходов сети к ее входам, в противоположность прямому распространению сигналов в обычном режиме работы</w:t>
+      </w:r>
+      <w:r>
+        <w:rPr>
+          <w:rFonts w:ascii="Times New Roman" w:hAnsi="Times New Roman" w:cs="Times New Roman"/>
+          <w:sz w:val="28"/>
+          <w:szCs w:val="28"/>
+        </w:rPr>
+        <w:t xml:space="preserve"> [</w:t>
+      </w:r>
+      <w:r>
+        <w:rPr>
+          <w:rFonts w:ascii="Times New Roman" w:hAnsi="Times New Roman" w:cs="Times New Roman"/>
+          <w:sz w:val="28"/>
+          <w:szCs w:val="28"/>
+        </w:rPr>
+        <w:t>4</w:t>
+      </w:r>
+      <w:r>
+        <w:rPr>
+          <w:rFonts w:ascii="Times New Roman" w:hAnsi="Times New Roman" w:cs="Times New Roman"/>
+          <w:sz w:val="28"/>
+          <w:szCs w:val="28"/>
+        </w:rPr>
+        <w:t>]</w:t>
+      </w:r>
+      <w:r>
+        <w:rPr>
+          <w:rFonts w:ascii="Times New Roman" w:hAnsi="Times New Roman" w:cs="Times New Roman"/>
+          <w:sz w:val="28"/>
+          <w:szCs w:val="28"/>
+        </w:rPr>
+        <w:t>. Алгоритм предполагает два прохода по всем слоям сети: прямого и обратного. При прямом проходе входной вектор подается на сенсорные узлы сети, после чего распространяется от слоя к слою. В результате генерируется набор выходных сигналов, который является фактической реакцией сети на данный входной образ. Во время обратного прохода все синаптические веса нейронов настраиваются в соответствии с правилом коррекции ошибок, в результате чего формируется сигнал ошибки. Этот сигнал распространяется по сети в направлении, обратном направлению синаптических связей [</w:t>
+      </w:r>
+      <w:r>
+        <w:rPr>
+          <w:rFonts w:ascii="Times New Roman" w:hAnsi="Times New Roman" w:cs="Times New Roman"/>
+          <w:sz w:val="28"/>
+          <w:szCs w:val="28"/>
+        </w:rPr>
+        <w:t>5</w:t>
+      </w:r>
+      <w:r>
+        <w:rPr>
+          <w:rFonts w:ascii="Times New Roman" w:hAnsi="Times New Roman" w:cs="Times New Roman"/>
+          <w:sz w:val="28"/>
+          <w:szCs w:val="28"/>
+        </w:rPr>
+        <w:t>].</w:t>
+      </w:r>
+    </w:p>
+    <w:p>
+      <w:pPr>
+        <w:spacing w:line="360" w:lineRule="auto"/>
+        <w:ind w:firstLine="567"/>
+        <w:rPr>
+          <w:rFonts w:ascii="Times New Roman" w:hAnsi="Times New Roman" w:cs="Times New Roman"/>
+          <w:sz w:val="28"/>
+          <w:szCs w:val="28"/>
+        </w:rPr>
+      </w:pPr>
+      <w:r>
+        <w:rPr>
+          <w:rFonts w:ascii="Times New Roman" w:hAnsi="Times New Roman" w:cs="Times New Roman"/>
+          <w:sz w:val="28"/>
+          <w:szCs w:val="28"/>
+        </w:rPr>
+        <w:t>Метод эластичного обратного распространения ошибки во многих случаях является более оптимальным выбором, чем обычный алгоритм обратного распространения ошибки. Плюс эластичного распространения в отсутствии необходимости подбирать параметры обучения, которые в случае с обратным распространением ошибки часто приводили к параличу сети.</w:t>
+      </w:r>
+    </w:p>
+    <w:p>
+      <w:pPr>
+        <w:spacing w:line="360" w:lineRule="auto"/>
+        <w:ind w:firstLine="567"/>
+        <w:rPr>
+          <w:rFonts w:ascii="Times New Roman" w:hAnsi="Times New Roman" w:cs="Times New Roman"/>
+          <w:sz w:val="28"/>
+          <w:szCs w:val="28"/>
+        </w:rPr>
+      </w:pPr>
+      <w:r>
+        <w:rPr>
+          <w:rFonts w:ascii="Times New Roman" w:hAnsi="Times New Roman" w:cs="Times New Roman"/>
+          <w:sz w:val="28"/>
+          <w:szCs w:val="28"/>
+        </w:rPr>
+        <w:t>Деревья принятия решений, также называемые деревьями классификации, используется для построения прогнозных моделей и классификации данных на основе разбиения исходных данных на подмножества, основанные на значениях атрибутов.</w:t>
+      </w:r>
+    </w:p>
+    <w:p>
+      <w:pPr>
+        <w:spacing w:line="360" w:lineRule="auto"/>
+        <w:ind w:firstLine="567"/>
+        <w:rPr>
+          <w:rFonts w:ascii="Times New Roman" w:hAnsi="Times New Roman" w:cs="Times New Roman"/>
+          <w:sz w:val="28"/>
+          <w:szCs w:val="28"/>
+        </w:rPr>
+      </w:pPr>
+      <w:r>
+        <w:rPr>
+          <w:rFonts w:ascii="Times New Roman" w:hAnsi="Times New Roman" w:cs="Times New Roman"/>
+          <w:sz w:val="28"/>
+          <w:szCs w:val="28"/>
+        </w:rPr>
+        <w:t>Основной идеей метода опорных векторов является перевод исходных данных в пространство большей размерности и поиска оптимальной разделяющей гиперплоскости в этом пространстве.</w:t>
+      </w:r>
+    </w:p>
+    <w:p>
+      <w:pPr>
+        <w:spacing w:line="360" w:lineRule="auto"/>
+        <w:ind w:firstLine="567"/>
+        <w:rPr>
+          <w:rFonts w:ascii="Times New Roman" w:hAnsi="Times New Roman" w:cs="Times New Roman"/>
+          <w:sz w:val="28"/>
+          <w:szCs w:val="28"/>
+        </w:rPr>
+      </w:pPr>
+      <w:r>
+        <w:rPr>
+          <w:rFonts w:ascii="Times New Roman" w:hAnsi="Times New Roman" w:cs="Times New Roman"/>
+          <w:sz w:val="28"/>
+          <w:szCs w:val="28"/>
+        </w:rPr>
         <w:lastRenderedPageBreak/>
-        <w:t>Краткий обзор используемых алгоритмов</w:t>
+        <w:t xml:space="preserve">Метод К-средних – наиболее популярный из всех, используемых для кластеризации данных. Принцип его работы заключается в подборе положения центров кластеров таким образом, чтобы суммарное квадратичное отклонение точек от центров оказалось минимальным. </w:t>
       </w:r>
     </w:p>
     <w:p>
@@ -2953,109 +2604,49 @@
           <w:sz w:val="28"/>
           <w:szCs w:val="28"/>
         </w:rPr>
-        <w:t xml:space="preserve">Алгоритм обратного распространения ошибки – метод обучения многослойного </w:t>
-      </w:r>
-      <w:proofErr w:type="spellStart"/>
-      <w:r>
-        <w:rPr>
-          <w:rFonts w:ascii="Times New Roman" w:hAnsi="Times New Roman" w:cs="Times New Roman"/>
-          <w:sz w:val="28"/>
-          <w:szCs w:val="28"/>
-        </w:rPr>
-        <w:t>перцептрона</w:t>
-      </w:r>
-      <w:proofErr w:type="spellEnd"/>
-      <w:r>
-        <w:rPr>
-          <w:rFonts w:ascii="Times New Roman" w:hAnsi="Times New Roman" w:cs="Times New Roman"/>
-          <w:sz w:val="28"/>
-          <w:szCs w:val="28"/>
-        </w:rPr>
-        <w:t>, основная идея которого состоит в распространении сигналов ошибки от выходов сети к ее входам, в противоположность прямому распространению сигналов в обычном режиме работы</w:t>
-      </w:r>
-      <w:r>
-        <w:rPr>
-          <w:rFonts w:ascii="Times New Roman" w:hAnsi="Times New Roman" w:cs="Times New Roman"/>
-          <w:sz w:val="28"/>
-          <w:szCs w:val="28"/>
-        </w:rPr>
-        <w:t xml:space="preserve"> [</w:t>
-      </w:r>
-      <w:r>
-        <w:rPr>
-          <w:rFonts w:ascii="Times New Roman" w:hAnsi="Times New Roman" w:cs="Times New Roman"/>
-          <w:sz w:val="28"/>
-          <w:szCs w:val="28"/>
-        </w:rPr>
-        <w:t>4</w:t>
-      </w:r>
-      <w:r>
-        <w:rPr>
-          <w:rFonts w:ascii="Times New Roman" w:hAnsi="Times New Roman" w:cs="Times New Roman"/>
-          <w:sz w:val="28"/>
-          <w:szCs w:val="28"/>
-        </w:rPr>
-        <w:t>]</w:t>
-      </w:r>
-      <w:r>
-        <w:rPr>
-          <w:rFonts w:ascii="Times New Roman" w:hAnsi="Times New Roman" w:cs="Times New Roman"/>
-          <w:sz w:val="28"/>
-          <w:szCs w:val="28"/>
-        </w:rPr>
-        <w:t xml:space="preserve">. Алгоритм предполагает два прохода по всем слоям сети: прямого и обратного. При прямом проходе входной вектор подается на сенсорные узлы сети, после чего распространяется от слоя к слою. В результате генерируется набор выходных сигналов, который является фактической реакцией сети на данный входной образ. Во время обратного прохода все </w:t>
-      </w:r>
-      <w:proofErr w:type="spellStart"/>
-      <w:r>
-        <w:rPr>
-          <w:rFonts w:ascii="Times New Roman" w:hAnsi="Times New Roman" w:cs="Times New Roman"/>
-          <w:sz w:val="28"/>
-          <w:szCs w:val="28"/>
-        </w:rPr>
-        <w:t>синаптические</w:t>
-      </w:r>
-      <w:proofErr w:type="spellEnd"/>
-      <w:r>
-        <w:rPr>
-          <w:rFonts w:ascii="Times New Roman" w:hAnsi="Times New Roman" w:cs="Times New Roman"/>
-          <w:sz w:val="28"/>
-          <w:szCs w:val="28"/>
-        </w:rPr>
-        <w:t xml:space="preserve"> веса нейронов настраиваются в соответствии с правилом коррекции ошибок, в результате чего формируется сигнал ошибки. Этот сигнал распространяется по сети в направлении, обратном направлению </w:t>
-      </w:r>
-      <w:proofErr w:type="spellStart"/>
-      <w:r>
-        <w:rPr>
-          <w:rFonts w:ascii="Times New Roman" w:hAnsi="Times New Roman" w:cs="Times New Roman"/>
-          <w:sz w:val="28"/>
-          <w:szCs w:val="28"/>
-        </w:rPr>
-        <w:t>синаптических</w:t>
-      </w:r>
-      <w:proofErr w:type="spellEnd"/>
-      <w:r>
-        <w:rPr>
-          <w:rFonts w:ascii="Times New Roman" w:hAnsi="Times New Roman" w:cs="Times New Roman"/>
-          <w:sz w:val="28"/>
-          <w:szCs w:val="28"/>
-        </w:rPr>
-        <w:t xml:space="preserve"> связей [</w:t>
-      </w:r>
-      <w:r>
-        <w:rPr>
-          <w:rFonts w:ascii="Times New Roman" w:hAnsi="Times New Roman" w:cs="Times New Roman"/>
-          <w:sz w:val="28"/>
-          <w:szCs w:val="28"/>
-        </w:rPr>
-        <w:t>5</w:t>
-      </w:r>
-      <w:r>
-        <w:rPr>
-          <w:rFonts w:ascii="Times New Roman" w:hAnsi="Times New Roman" w:cs="Times New Roman"/>
-          <w:sz w:val="28"/>
-          <w:szCs w:val="28"/>
-        </w:rPr>
-        <w:t>].</w:t>
+        <w:t xml:space="preserve">Метод </w:t>
+      </w:r>
+      <w:r>
+        <w:rPr>
+          <w:rFonts w:ascii="Times New Roman" w:hAnsi="Times New Roman" w:cs="Times New Roman"/>
+          <w:sz w:val="28"/>
+          <w:szCs w:val="28"/>
+          <w:lang w:val="en-US"/>
+        </w:rPr>
+        <w:t>Mean</w:t>
+      </w:r>
+      <w:r>
+        <w:rPr>
+          <w:rFonts w:ascii="Times New Roman" w:hAnsi="Times New Roman" w:cs="Times New Roman"/>
+          <w:sz w:val="28"/>
+          <w:szCs w:val="28"/>
+        </w:rPr>
+        <w:t>-</w:t>
+      </w:r>
+      <w:r>
+        <w:rPr>
+          <w:rFonts w:ascii="Times New Roman" w:hAnsi="Times New Roman" w:cs="Times New Roman"/>
+          <w:sz w:val="28"/>
+          <w:szCs w:val="28"/>
+          <w:lang w:val="en-US"/>
+        </w:rPr>
+        <w:t>shift</w:t>
+      </w:r>
+      <w:r>
+        <w:rPr>
+          <w:rFonts w:ascii="Times New Roman" w:hAnsi="Times New Roman" w:cs="Times New Roman"/>
+          <w:sz w:val="28"/>
+          <w:szCs w:val="28"/>
+        </w:rPr>
+        <w:t xml:space="preserve"> </w:t>
+      </w:r>
+      <w:r>
+        <w:rPr>
+          <w:rFonts w:ascii="Times New Roman" w:hAnsi="Times New Roman" w:cs="Times New Roman"/>
+          <w:sz w:val="28"/>
+          <w:szCs w:val="28"/>
+        </w:rPr>
+        <w:t>основан на поиске максимумов функции плотности для наборов данных. Алгоритм автоматически устанавливает число кластеров и обычно используется в задачах компьютерного зрения и обработки изображений.</w:t>
       </w:r>
     </w:p>
     <w:p>
@@ -3074,201 +2665,8 @@
           <w:sz w:val="28"/>
           <w:szCs w:val="28"/>
         </w:rPr>
-        <w:t xml:space="preserve">Метод эластичного обратного распространения ошибки во многих случаях является </w:t>
-      </w:r>
-      <w:proofErr w:type="gramStart"/>
-      <w:r>
-        <w:rPr>
-          <w:rFonts w:ascii="Times New Roman" w:hAnsi="Times New Roman" w:cs="Times New Roman"/>
-          <w:sz w:val="28"/>
-          <w:szCs w:val="28"/>
-        </w:rPr>
-        <w:t>более оптимальным</w:t>
-      </w:r>
-      <w:proofErr w:type="gramEnd"/>
-      <w:r>
-        <w:rPr>
-          <w:rFonts w:ascii="Times New Roman" w:hAnsi="Times New Roman" w:cs="Times New Roman"/>
-          <w:sz w:val="28"/>
-          <w:szCs w:val="28"/>
-        </w:rPr>
-        <w:t xml:space="preserve"> выбором, чем обычный алгоритм обратного распространения ошибки. Плюс эластичного распрос</w:t>
-      </w:r>
-      <w:bookmarkStart w:id="0" w:name="_GoBack"/>
-      <w:bookmarkEnd w:id="0"/>
-      <w:r>
-        <w:rPr>
-          <w:rFonts w:ascii="Times New Roman" w:hAnsi="Times New Roman" w:cs="Times New Roman"/>
-          <w:sz w:val="28"/>
-          <w:szCs w:val="28"/>
-        </w:rPr>
-        <w:t>транения в отсутствии необходимости подбирать параметры обучения, которые в случае с обратным распространением ошибки часто приводили к параличу сети.</w:t>
-      </w:r>
-    </w:p>
-    <w:p>
-      <w:pPr>
-        <w:spacing w:line="360" w:lineRule="auto"/>
-        <w:ind w:firstLine="567"/>
-        <w:rPr>
-          <w:rFonts w:ascii="Times New Roman" w:hAnsi="Times New Roman" w:cs="Times New Roman"/>
-          <w:sz w:val="28"/>
-          <w:szCs w:val="28"/>
-        </w:rPr>
-      </w:pPr>
-      <w:r>
-        <w:rPr>
-          <w:rFonts w:ascii="Times New Roman" w:hAnsi="Times New Roman" w:cs="Times New Roman"/>
-          <w:sz w:val="28"/>
-          <w:szCs w:val="28"/>
-        </w:rPr>
-        <w:t>Деревья принятия решений, также называемые деревьями классификации, используется для построения прогнозных моделей и классификации данных на основе разбиения исходных данных на подмножества, основанные на значениях атрибутов.</w:t>
-      </w:r>
-    </w:p>
-    <w:p>
-      <w:pPr>
-        <w:spacing w:line="360" w:lineRule="auto"/>
-        <w:ind w:firstLine="567"/>
-        <w:rPr>
-          <w:rFonts w:ascii="Times New Roman" w:hAnsi="Times New Roman" w:cs="Times New Roman"/>
-          <w:sz w:val="28"/>
-          <w:szCs w:val="28"/>
-        </w:rPr>
-      </w:pPr>
-      <w:r>
-        <w:rPr>
-          <w:rFonts w:ascii="Times New Roman" w:hAnsi="Times New Roman" w:cs="Times New Roman"/>
-          <w:sz w:val="28"/>
-          <w:szCs w:val="28"/>
-        </w:rPr>
-        <w:t>Основной идеей метода опорных векторов является перевод исходных данных в пространство большей размерности и поиска оптимальной разделяющей гиперплоскости в этом пространстве.</w:t>
-      </w:r>
-    </w:p>
-    <w:p>
-      <w:pPr>
-        <w:spacing w:line="360" w:lineRule="auto"/>
-        <w:ind w:firstLine="567"/>
-        <w:rPr>
-          <w:rFonts w:ascii="Times New Roman" w:hAnsi="Times New Roman" w:cs="Times New Roman"/>
-          <w:sz w:val="28"/>
-          <w:szCs w:val="28"/>
-        </w:rPr>
-      </w:pPr>
-      <w:r>
-        <w:rPr>
-          <w:rFonts w:ascii="Times New Roman" w:hAnsi="Times New Roman" w:cs="Times New Roman"/>
-          <w:sz w:val="28"/>
-          <w:szCs w:val="28"/>
-        </w:rPr>
-        <w:t xml:space="preserve">Метод </w:t>
-      </w:r>
-      <w:proofErr w:type="gramStart"/>
-      <w:r>
-        <w:rPr>
-          <w:rFonts w:ascii="Times New Roman" w:hAnsi="Times New Roman" w:cs="Times New Roman"/>
-          <w:sz w:val="28"/>
-          <w:szCs w:val="28"/>
-        </w:rPr>
-        <w:t>К-средних</w:t>
-      </w:r>
-      <w:proofErr w:type="gramEnd"/>
-      <w:r>
-        <w:rPr>
-          <w:rFonts w:ascii="Times New Roman" w:hAnsi="Times New Roman" w:cs="Times New Roman"/>
-          <w:sz w:val="28"/>
-          <w:szCs w:val="28"/>
-        </w:rPr>
-        <w:t xml:space="preserve"> – наиболее популярный из всех, используемых для кластеризации данных. Принцип его работы заключается в подборе положения </w:t>
-      </w:r>
-      <w:r>
-        <w:rPr>
-          <w:rFonts w:ascii="Times New Roman" w:hAnsi="Times New Roman" w:cs="Times New Roman"/>
-          <w:sz w:val="28"/>
-          <w:szCs w:val="28"/>
-        </w:rPr>
-        <w:lastRenderedPageBreak/>
-        <w:t xml:space="preserve">центров кластеров таким образом, чтобы суммарное квадратичное отклонение точек от центров оказалось минимальным. </w:t>
-      </w:r>
-    </w:p>
-    <w:p>
-      <w:pPr>
-        <w:spacing w:line="360" w:lineRule="auto"/>
-        <w:ind w:firstLine="567"/>
-        <w:rPr>
-          <w:rFonts w:ascii="Times New Roman" w:hAnsi="Times New Roman" w:cs="Times New Roman"/>
-          <w:sz w:val="28"/>
-          <w:szCs w:val="28"/>
-        </w:rPr>
-      </w:pPr>
-      <w:r>
-        <w:rPr>
-          <w:rFonts w:ascii="Times New Roman" w:hAnsi="Times New Roman" w:cs="Times New Roman"/>
-          <w:sz w:val="28"/>
-          <w:szCs w:val="28"/>
-        </w:rPr>
-        <w:t xml:space="preserve">Метод </w:t>
-      </w:r>
-      <w:r>
-        <w:rPr>
-          <w:rFonts w:ascii="Times New Roman" w:hAnsi="Times New Roman" w:cs="Times New Roman"/>
-          <w:sz w:val="28"/>
-          <w:szCs w:val="28"/>
-          <w:lang w:val="en-US"/>
-        </w:rPr>
-        <w:t>Mean</w:t>
-      </w:r>
-      <w:r>
-        <w:rPr>
-          <w:rFonts w:ascii="Times New Roman" w:hAnsi="Times New Roman" w:cs="Times New Roman"/>
-          <w:sz w:val="28"/>
-          <w:szCs w:val="28"/>
-        </w:rPr>
-        <w:t>-</w:t>
-      </w:r>
-      <w:r>
-        <w:rPr>
-          <w:rFonts w:ascii="Times New Roman" w:hAnsi="Times New Roman" w:cs="Times New Roman"/>
-          <w:sz w:val="28"/>
-          <w:szCs w:val="28"/>
-          <w:lang w:val="en-US"/>
-        </w:rPr>
-        <w:t>shift</w:t>
-      </w:r>
-      <w:r>
-        <w:rPr>
-          <w:rFonts w:ascii="Times New Roman" w:hAnsi="Times New Roman" w:cs="Times New Roman"/>
-          <w:sz w:val="28"/>
-          <w:szCs w:val="28"/>
-        </w:rPr>
-        <w:t xml:space="preserve"> </w:t>
-      </w:r>
-      <w:r>
-        <w:rPr>
-          <w:rFonts w:ascii="Times New Roman" w:hAnsi="Times New Roman" w:cs="Times New Roman"/>
-          <w:sz w:val="28"/>
-          <w:szCs w:val="28"/>
-        </w:rPr>
-        <w:t>основан на поиске максимумов функции плотности для наборов данных. Алгоритм автоматически устанавливает число кластеров и обычно используется в задачах компьютерного зрения и обработки изображений.</w:t>
-      </w:r>
-    </w:p>
-    <w:p>
-      <w:pPr>
-        <w:spacing w:line="360" w:lineRule="auto"/>
-        <w:ind w:firstLine="567"/>
-        <w:rPr>
-          <w:rFonts w:ascii="Times New Roman" w:hAnsi="Times New Roman" w:cs="Times New Roman"/>
-          <w:sz w:val="28"/>
-          <w:szCs w:val="28"/>
-        </w:rPr>
-      </w:pPr>
-      <w:r>
-        <w:rPr>
-          <w:rFonts w:ascii="Times New Roman" w:hAnsi="Times New Roman" w:cs="Times New Roman"/>
-          <w:sz w:val="28"/>
-          <w:szCs w:val="28"/>
-        </w:rPr>
         <w:t xml:space="preserve">Плотностный алгоритм кластеризации, он же </w:t>
       </w:r>
-      <w:proofErr w:type="spellStart"/>
       <w:r>
         <w:rPr>
           <w:rFonts w:ascii="Times New Roman" w:hAnsi="Times New Roman" w:cs="Times New Roman"/>
@@ -3278,34 +2676,14 @@
         </w:rPr>
         <w:t>DBScan</w:t>
       </w:r>
-      <w:proofErr w:type="spellEnd"/>
-      <w:r>
-        <w:rPr>
-          <w:rFonts w:ascii="Times New Roman" w:hAnsi="Times New Roman" w:cs="Times New Roman"/>
-          <w:sz w:val="28"/>
-          <w:szCs w:val="28"/>
-        </w:rPr>
-        <w:t xml:space="preserve">, решает проблемы разбиения данных на кластеры произвольной формы, причем было доказано, что в отличие от других алгоритмов кластеризации, которые обычно создают кластеры по форме близкие </w:t>
-      </w:r>
-      <w:proofErr w:type="gramStart"/>
-      <w:r>
-        <w:rPr>
-          <w:rFonts w:ascii="Times New Roman" w:hAnsi="Times New Roman" w:cs="Times New Roman"/>
-          <w:sz w:val="28"/>
-          <w:szCs w:val="28"/>
-        </w:rPr>
-        <w:t>к</w:t>
-      </w:r>
-      <w:proofErr w:type="gramEnd"/>
-      <w:r>
-        <w:rPr>
-          <w:rFonts w:ascii="Times New Roman" w:hAnsi="Times New Roman" w:cs="Times New Roman"/>
-          <w:sz w:val="28"/>
-          <w:szCs w:val="28"/>
-        </w:rPr>
-        <w:t xml:space="preserve"> сферическим, </w:t>
-      </w:r>
-      <w:proofErr w:type="spellStart"/>
+      <w:r>
+        <w:rPr>
+          <w:rFonts w:ascii="Times New Roman" w:hAnsi="Times New Roman" w:cs="Times New Roman"/>
+          <w:sz w:val="28"/>
+          <w:szCs w:val="28"/>
+        </w:rPr>
+        <w:t xml:space="preserve">, решает проблемы разбиения данных на кластеры произвольной формы, причем было доказано, что в отличие от других алгоритмов кластеризации, которые обычно создают кластеры по форме близкие к сферическим, </w:t>
+      </w:r>
       <w:r>
         <w:rPr>
           <w:rFonts w:ascii="Times New Roman" w:hAnsi="Times New Roman" w:cs="Times New Roman"/>
@@ -3315,7 +2693,6 @@
         </w:rPr>
         <w:t>DBScan</w:t>
       </w:r>
-      <w:proofErr w:type="spellEnd"/>
       <w:r>
         <w:rPr>
           <w:rFonts w:ascii="Times New Roman" w:hAnsi="Times New Roman" w:cs="Times New Roman"/>

</xml_diff>